<commit_message>
Memoria FSDB 2 1.0
</commit_message>
<xml_diff>
--- a/FBD/Practica 2/FSDB_plantillaMemoria2.docx
+++ b/FBD/Practica 2/FSDB_plantillaMemoria2.docx
@@ -63,6 +63,14 @@
                 <w:szCs w:val="20"/>
               </w:rPr>
             </w:pPr>
+            <w:r>
+              <w:rPr>
+                <w:rFonts w:ascii="Arial" w:hAnsi="Arial" w:cs="Arial"/>
+                <w:sz w:val="20"/>
+                <w:szCs w:val="20"/>
+              </w:rPr>
+              <w:t>FRANCISCO JAVIER CALLE GOMEZ</w:t>
+            </w:r>
           </w:p>
         </w:tc>
         <w:tc>
@@ -104,6 +112,14 @@
                 <w:szCs w:val="20"/>
               </w:rPr>
             </w:pPr>
+            <w:r>
+              <w:rPr>
+                <w:rFonts w:ascii="Arial" w:hAnsi="Arial" w:cs="Arial"/>
+                <w:sz w:val="20"/>
+                <w:szCs w:val="20"/>
+              </w:rPr>
+              <w:t>81</w:t>
+            </w:r>
           </w:p>
         </w:tc>
       </w:tr>
@@ -147,6 +163,30 @@
                 <w:szCs w:val="20"/>
               </w:rPr>
             </w:pPr>
+            <w:r>
+              <w:rPr>
+                <w:rFonts w:ascii="Arial" w:hAnsi="Arial" w:cs="Arial"/>
+                <w:sz w:val="20"/>
+                <w:szCs w:val="20"/>
+              </w:rPr>
+              <w:t>JORGE RODR</w:t>
+            </w:r>
+            <w:r>
+              <w:rPr>
+                <w:rFonts w:ascii="Arial" w:hAnsi="Arial" w:cs="Arial"/>
+                <w:sz w:val="20"/>
+                <w:szCs w:val="20"/>
+              </w:rPr>
+              <w:t>Í</w:t>
+            </w:r>
+            <w:r>
+              <w:rPr>
+                <w:rFonts w:ascii="Arial" w:hAnsi="Arial" w:cs="Arial"/>
+                <w:sz w:val="20"/>
+                <w:szCs w:val="20"/>
+              </w:rPr>
+              <w:t>GUEZ FRAILE</w:t>
+            </w:r>
           </w:p>
         </w:tc>
         <w:tc>
@@ -188,6 +228,14 @@
                 <w:szCs w:val="20"/>
               </w:rPr>
             </w:pPr>
+            <w:r>
+              <w:rPr>
+                <w:rFonts w:ascii="Arial" w:hAnsi="Arial" w:cs="Arial"/>
+                <w:sz w:val="20"/>
+                <w:szCs w:val="20"/>
+              </w:rPr>
+              <w:t>100405951</w:t>
+            </w:r>
           </w:p>
         </w:tc>
       </w:tr>
@@ -231,6 +279,14 @@
                 <w:szCs w:val="20"/>
               </w:rPr>
             </w:pPr>
+            <w:r>
+              <w:rPr>
+                <w:rFonts w:ascii="Arial" w:hAnsi="Arial" w:cs="Arial"/>
+                <w:sz w:val="20"/>
+                <w:szCs w:val="20"/>
+              </w:rPr>
+              <w:t>CARLOS RUBIO OLIVARES</w:t>
+            </w:r>
           </w:p>
         </w:tc>
         <w:tc>
@@ -272,6 +328,14 @@
                 <w:szCs w:val="20"/>
               </w:rPr>
             </w:pPr>
+            <w:r>
+              <w:rPr>
+                <w:rFonts w:ascii="Arial" w:hAnsi="Arial" w:cs="Arial"/>
+                <w:sz w:val="20"/>
+                <w:szCs w:val="20"/>
+              </w:rPr>
+              <w:t>100405834</w:t>
+            </w:r>
           </w:p>
         </w:tc>
       </w:tr>
@@ -347,26 +411,22 @@
         <w:pStyle w:val="Prrafodelista"/>
         <w:spacing w:line="276" w:lineRule="auto"/>
         <w:ind w:left="720"/>
-      </w:pPr>
-      <w:r>
-        <w:t>Para cada consulta</w:t>
-      </w:r>
-      <w:r>
-        <w:t xml:space="preserve"> se debe incluir una subsección</w:t>
-      </w:r>
-      <w:r>
-        <w:t xml:space="preserve">, </w:t>
-      </w:r>
-      <w:r>
-        <w:t xml:space="preserve">en la que se </w:t>
-      </w:r>
-      <w:r>
-        <w:t>describ</w:t>
-      </w:r>
-      <w:r>
-        <w:t>irán</w:t>
-      </w:r>
-      <w:r>
+        <w:rPr>
+          <w:b/>
+        </w:rPr>
+      </w:pPr>
+      <w:proofErr w:type="spellStart"/>
+      <w:r>
+        <w:rPr>
+          <w:b/>
+        </w:rPr>
+        <w:t>Burden-user</w:t>
+      </w:r>
+      <w:proofErr w:type="spellEnd"/>
+      <w:r>
+        <w:rPr>
+          <w:b/>
+        </w:rPr>
         <w:t>:</w:t>
       </w:r>
     </w:p>
@@ -390,10 +450,1468 @@
           <w:ilvl w:val="0"/>
           <w:numId w:val="16"/>
         </w:numPr>
-        <w:spacing w:line="276" w:lineRule="auto"/>
-      </w:pPr>
-      <w:r>
-        <w:t xml:space="preserve">su implementación en SQL </w:t>
+        <w:suppressAutoHyphens w:val="0"/>
+        <w:rPr>
+          <w:lang w:val="en-US" w:eastAsia="es-ES_tradnl"/>
+        </w:rPr>
+      </w:pPr>
+    </w:p>
+    <w:p>
+      <w:pPr>
+        <w:pStyle w:val="li1"/>
+        <w:numPr>
+          <w:ilvl w:val="0"/>
+          <w:numId w:val="23"/>
+        </w:numPr>
+        <w:shd w:val="clear" w:color="auto" w:fill="E0E0E0"/>
+        <w:rPr>
+          <w:rFonts w:ascii="Courier New" w:hAnsi="Courier New" w:cs="Courier New"/>
+          <w:color w:val="000060"/>
+          <w:sz w:val="20"/>
+          <w:szCs w:val="20"/>
+        </w:rPr>
+      </w:pPr>
+      <w:r>
+        <w:rPr>
+          <w:rStyle w:val="kw1"/>
+          <w:rFonts w:ascii="Courier New" w:hAnsi="Courier New" w:cs="Courier New"/>
+          <w:b/>
+          <w:bCs/>
+          <w:color w:val="993333"/>
+          <w:sz w:val="20"/>
+          <w:szCs w:val="20"/>
+        </w:rPr>
+        <w:t>SELECT</w:t>
+      </w:r>
+    </w:p>
+    <w:p>
+      <w:pPr>
+        <w:pStyle w:val="li1"/>
+        <w:numPr>
+          <w:ilvl w:val="0"/>
+          <w:numId w:val="23"/>
+        </w:numPr>
+        <w:shd w:val="clear" w:color="auto" w:fill="E0E0E0"/>
+        <w:rPr>
+          <w:rFonts w:ascii="Courier New" w:hAnsi="Courier New" w:cs="Courier New"/>
+          <w:color w:val="000060"/>
+          <w:sz w:val="20"/>
+          <w:szCs w:val="20"/>
+        </w:rPr>
+      </w:pPr>
+      <w:r>
+        <w:rPr>
+          <w:rFonts w:ascii="Courier New" w:hAnsi="Courier New" w:cs="Courier New"/>
+          <w:color w:val="000060"/>
+          <w:sz w:val="20"/>
+          <w:szCs w:val="20"/>
+        </w:rPr>
+        <w:t xml:space="preserve">    </w:t>
+      </w:r>
+      <w:proofErr w:type="spellStart"/>
+      <w:r>
+        <w:rPr>
+          <w:rFonts w:ascii="Courier New" w:hAnsi="Courier New" w:cs="Courier New"/>
+          <w:color w:val="000060"/>
+          <w:sz w:val="20"/>
+          <w:szCs w:val="20"/>
+        </w:rPr>
+        <w:t>a</w:t>
+      </w:r>
+      <w:r>
+        <w:rPr>
+          <w:rStyle w:val="sy0"/>
+          <w:rFonts w:ascii="Courier New" w:hAnsi="Courier New" w:cs="Courier New"/>
+          <w:color w:val="66CC66"/>
+          <w:sz w:val="20"/>
+          <w:szCs w:val="20"/>
+        </w:rPr>
+        <w:t>.</w:t>
+      </w:r>
+      <w:r>
+        <w:rPr>
+          <w:rFonts w:ascii="Courier New" w:hAnsi="Courier New" w:cs="Courier New"/>
+          <w:color w:val="000060"/>
+          <w:sz w:val="20"/>
+          <w:szCs w:val="20"/>
+        </w:rPr>
+        <w:t>nick</w:t>
+      </w:r>
+      <w:proofErr w:type="spellEnd"/>
+      <w:r>
+        <w:rPr>
+          <w:rStyle w:val="sy0"/>
+          <w:rFonts w:ascii="Courier New" w:hAnsi="Courier New" w:cs="Courier New"/>
+          <w:color w:val="66CC66"/>
+          <w:sz w:val="20"/>
+          <w:szCs w:val="20"/>
+        </w:rPr>
+        <w:t>,</w:t>
+      </w:r>
+    </w:p>
+    <w:p>
+      <w:pPr>
+        <w:pStyle w:val="li1"/>
+        <w:numPr>
+          <w:ilvl w:val="0"/>
+          <w:numId w:val="23"/>
+        </w:numPr>
+        <w:shd w:val="clear" w:color="auto" w:fill="E0E0E0"/>
+        <w:rPr>
+          <w:rFonts w:ascii="Courier New" w:hAnsi="Courier New" w:cs="Courier New"/>
+          <w:color w:val="000060"/>
+          <w:sz w:val="20"/>
+          <w:szCs w:val="20"/>
+        </w:rPr>
+      </w:pPr>
+      <w:r>
+        <w:rPr>
+          <w:rFonts w:ascii="Courier New" w:hAnsi="Courier New" w:cs="Courier New"/>
+          <w:color w:val="000060"/>
+          <w:sz w:val="20"/>
+          <w:szCs w:val="20"/>
+        </w:rPr>
+        <w:t xml:space="preserve">    </w:t>
+      </w:r>
+      <w:proofErr w:type="spellStart"/>
+      <w:r>
+        <w:rPr>
+          <w:rFonts w:ascii="Courier New" w:hAnsi="Courier New" w:cs="Courier New"/>
+          <w:color w:val="000060"/>
+          <w:sz w:val="20"/>
+          <w:szCs w:val="20"/>
+        </w:rPr>
+        <w:t>a</w:t>
+      </w:r>
+      <w:r>
+        <w:rPr>
+          <w:rStyle w:val="sy0"/>
+          <w:rFonts w:ascii="Courier New" w:hAnsi="Courier New" w:cs="Courier New"/>
+          <w:color w:val="66CC66"/>
+          <w:sz w:val="20"/>
+          <w:szCs w:val="20"/>
+        </w:rPr>
+        <w:t>.</w:t>
+      </w:r>
+      <w:r>
+        <w:rPr>
+          <w:rFonts w:ascii="Courier New" w:hAnsi="Courier New" w:cs="Courier New"/>
+          <w:color w:val="000060"/>
+          <w:sz w:val="20"/>
+          <w:szCs w:val="20"/>
+        </w:rPr>
+        <w:t>reg_date</w:t>
+      </w:r>
+      <w:proofErr w:type="spellEnd"/>
+      <w:r>
+        <w:rPr>
+          <w:rStyle w:val="sy0"/>
+          <w:rFonts w:ascii="Courier New" w:hAnsi="Courier New" w:cs="Courier New"/>
+          <w:color w:val="66CC66"/>
+          <w:sz w:val="20"/>
+          <w:szCs w:val="20"/>
+        </w:rPr>
+        <w:t>,</w:t>
+      </w:r>
+    </w:p>
+    <w:p>
+      <w:pPr>
+        <w:pStyle w:val="li1"/>
+        <w:numPr>
+          <w:ilvl w:val="0"/>
+          <w:numId w:val="23"/>
+        </w:numPr>
+        <w:shd w:val="clear" w:color="auto" w:fill="E0E0E0"/>
+        <w:rPr>
+          <w:rFonts w:ascii="Courier New" w:hAnsi="Courier New" w:cs="Courier New"/>
+          <w:color w:val="000060"/>
+          <w:sz w:val="20"/>
+          <w:szCs w:val="20"/>
+        </w:rPr>
+      </w:pPr>
+      <w:r>
+        <w:rPr>
+          <w:rFonts w:ascii="Courier New" w:hAnsi="Courier New" w:cs="Courier New"/>
+          <w:color w:val="000060"/>
+          <w:sz w:val="20"/>
+          <w:szCs w:val="20"/>
+        </w:rPr>
+        <w:t xml:space="preserve">    </w:t>
+      </w:r>
+      <w:proofErr w:type="spellStart"/>
+      <w:r>
+        <w:rPr>
+          <w:rFonts w:ascii="Courier New" w:hAnsi="Courier New" w:cs="Courier New"/>
+          <w:color w:val="000060"/>
+          <w:sz w:val="20"/>
+          <w:szCs w:val="20"/>
+        </w:rPr>
+        <w:t>b</w:t>
+      </w:r>
+      <w:r>
+        <w:rPr>
+          <w:rStyle w:val="sy0"/>
+          <w:rFonts w:ascii="Courier New" w:hAnsi="Courier New" w:cs="Courier New"/>
+          <w:color w:val="66CC66"/>
+          <w:sz w:val="20"/>
+          <w:szCs w:val="20"/>
+        </w:rPr>
+        <w:t>.</w:t>
+      </w:r>
+      <w:r>
+        <w:rPr>
+          <w:rFonts w:ascii="Courier New" w:hAnsi="Courier New" w:cs="Courier New"/>
+          <w:color w:val="000060"/>
+          <w:sz w:val="20"/>
+          <w:szCs w:val="20"/>
+        </w:rPr>
+        <w:t>citizenid</w:t>
+      </w:r>
+      <w:proofErr w:type="spellEnd"/>
+    </w:p>
+    <w:p>
+      <w:pPr>
+        <w:pStyle w:val="li2"/>
+        <w:numPr>
+          <w:ilvl w:val="0"/>
+          <w:numId w:val="23"/>
+        </w:numPr>
+        <w:shd w:val="clear" w:color="auto" w:fill="E0E0E0"/>
+        <w:spacing w:line="182" w:lineRule="atLeast"/>
+        <w:rPr>
+          <w:rFonts w:ascii="Courier New" w:hAnsi="Courier New" w:cs="Courier New"/>
+          <w:color w:val="000060"/>
+          <w:sz w:val="20"/>
+          <w:szCs w:val="20"/>
+        </w:rPr>
+      </w:pPr>
+      <w:r>
+        <w:rPr>
+          <w:rStyle w:val="kw1"/>
+          <w:rFonts w:ascii="Courier New" w:hAnsi="Courier New" w:cs="Courier New"/>
+          <w:b/>
+          <w:bCs/>
+          <w:color w:val="993333"/>
+          <w:sz w:val="20"/>
+          <w:szCs w:val="20"/>
+        </w:rPr>
+        <w:t>FROM</w:t>
+      </w:r>
+    </w:p>
+    <w:p>
+      <w:pPr>
+        <w:pStyle w:val="li1"/>
+        <w:numPr>
+          <w:ilvl w:val="0"/>
+          <w:numId w:val="23"/>
+        </w:numPr>
+        <w:shd w:val="clear" w:color="auto" w:fill="E0E0E0"/>
+        <w:rPr>
+          <w:rFonts w:ascii="Courier New" w:hAnsi="Courier New" w:cs="Courier New"/>
+          <w:color w:val="000060"/>
+          <w:sz w:val="20"/>
+          <w:szCs w:val="20"/>
+        </w:rPr>
+      </w:pPr>
+      <w:r>
+        <w:rPr>
+          <w:rFonts w:ascii="Courier New" w:hAnsi="Courier New" w:cs="Courier New"/>
+          <w:color w:val="000060"/>
+          <w:sz w:val="20"/>
+          <w:szCs w:val="20"/>
+        </w:rPr>
+        <w:t xml:space="preserve">    </w:t>
+      </w:r>
+      <w:proofErr w:type="spellStart"/>
+      <w:r>
+        <w:rPr>
+          <w:rFonts w:ascii="Courier New" w:hAnsi="Courier New" w:cs="Courier New"/>
+          <w:color w:val="000060"/>
+          <w:sz w:val="20"/>
+          <w:szCs w:val="20"/>
+        </w:rPr>
+        <w:t>users</w:t>
+      </w:r>
+      <w:proofErr w:type="spellEnd"/>
+      <w:r>
+        <w:rPr>
+          <w:rFonts w:ascii="Courier New" w:hAnsi="Courier New" w:cs="Courier New"/>
+          <w:color w:val="000060"/>
+          <w:sz w:val="20"/>
+          <w:szCs w:val="20"/>
+        </w:rPr>
+        <w:t xml:space="preserve"> a</w:t>
+      </w:r>
+    </w:p>
+    <w:p>
+      <w:pPr>
+        <w:pStyle w:val="li1"/>
+        <w:numPr>
+          <w:ilvl w:val="0"/>
+          <w:numId w:val="23"/>
+        </w:numPr>
+        <w:shd w:val="clear" w:color="auto" w:fill="E0E0E0"/>
+        <w:rPr>
+          <w:rFonts w:ascii="Courier New" w:hAnsi="Courier New" w:cs="Courier New"/>
+          <w:color w:val="000060"/>
+          <w:sz w:val="20"/>
+          <w:szCs w:val="20"/>
+          <w:lang w:val="en-US"/>
+        </w:rPr>
+      </w:pPr>
+      <w:r>
+        <w:rPr>
+          <w:rFonts w:ascii="Courier New" w:hAnsi="Courier New" w:cs="Courier New"/>
+          <w:color w:val="000060"/>
+          <w:sz w:val="20"/>
+          <w:szCs w:val="20"/>
+          <w:lang w:val="en-US"/>
+        </w:rPr>
+        <w:t>    </w:t>
+      </w:r>
+      <w:r>
+        <w:rPr>
+          <w:rStyle w:val="kw1"/>
+          <w:rFonts w:ascii="Courier New" w:hAnsi="Courier New" w:cs="Courier New"/>
+          <w:b/>
+          <w:bCs/>
+          <w:color w:val="993333"/>
+          <w:sz w:val="20"/>
+          <w:szCs w:val="20"/>
+          <w:lang w:val="en-US"/>
+        </w:rPr>
+        <w:t>LEFT</w:t>
+      </w:r>
+      <w:r>
+        <w:rPr>
+          <w:rFonts w:ascii="Courier New" w:hAnsi="Courier New" w:cs="Courier New"/>
+          <w:color w:val="000060"/>
+          <w:sz w:val="20"/>
+          <w:szCs w:val="20"/>
+          <w:lang w:val="en-US"/>
+        </w:rPr>
+        <w:t> </w:t>
+      </w:r>
+      <w:r>
+        <w:rPr>
+          <w:rStyle w:val="kw1"/>
+          <w:rFonts w:ascii="Courier New" w:hAnsi="Courier New" w:cs="Courier New"/>
+          <w:b/>
+          <w:bCs/>
+          <w:color w:val="993333"/>
+          <w:sz w:val="20"/>
+          <w:szCs w:val="20"/>
+          <w:lang w:val="en-US"/>
+        </w:rPr>
+        <w:t>JOIN</w:t>
+      </w:r>
+      <w:r>
+        <w:rPr>
+          <w:rFonts w:ascii="Courier New" w:hAnsi="Courier New" w:cs="Courier New"/>
+          <w:color w:val="000060"/>
+          <w:sz w:val="20"/>
+          <w:szCs w:val="20"/>
+          <w:lang w:val="en-US"/>
+        </w:rPr>
+        <w:t> profiles b </w:t>
+      </w:r>
+      <w:r>
+        <w:rPr>
+          <w:rStyle w:val="kw1"/>
+          <w:rFonts w:ascii="Courier New" w:hAnsi="Courier New" w:cs="Courier New"/>
+          <w:b/>
+          <w:bCs/>
+          <w:color w:val="993333"/>
+          <w:sz w:val="20"/>
+          <w:szCs w:val="20"/>
+          <w:lang w:val="en-US"/>
+        </w:rPr>
+        <w:t>ON</w:t>
+      </w:r>
+      <w:r>
+        <w:rPr>
+          <w:rFonts w:ascii="Courier New" w:hAnsi="Courier New" w:cs="Courier New"/>
+          <w:color w:val="000060"/>
+          <w:sz w:val="20"/>
+          <w:szCs w:val="20"/>
+          <w:lang w:val="en-US"/>
+        </w:rPr>
+        <w:t> </w:t>
+      </w:r>
+      <w:r>
+        <w:rPr>
+          <w:rStyle w:val="br0"/>
+          <w:rFonts w:ascii="Courier New" w:hAnsi="Courier New" w:cs="Courier New"/>
+          <w:color w:val="66CC66"/>
+          <w:sz w:val="20"/>
+          <w:szCs w:val="20"/>
+          <w:lang w:val="en-US"/>
+        </w:rPr>
+        <w:t>(</w:t>
+      </w:r>
+      <w:proofErr w:type="spellStart"/>
+      <w:r>
+        <w:rPr>
+          <w:rFonts w:ascii="Courier New" w:hAnsi="Courier New" w:cs="Courier New"/>
+          <w:color w:val="000060"/>
+          <w:sz w:val="20"/>
+          <w:szCs w:val="20"/>
+          <w:lang w:val="en-US"/>
+        </w:rPr>
+        <w:t>a</w:t>
+      </w:r>
+      <w:r>
+        <w:rPr>
+          <w:rStyle w:val="sy0"/>
+          <w:rFonts w:ascii="Courier New" w:hAnsi="Courier New" w:cs="Courier New"/>
+          <w:color w:val="66CC66"/>
+          <w:sz w:val="20"/>
+          <w:szCs w:val="20"/>
+          <w:lang w:val="en-US"/>
+        </w:rPr>
+        <w:t>.</w:t>
+      </w:r>
+      <w:r>
+        <w:rPr>
+          <w:rFonts w:ascii="Courier New" w:hAnsi="Courier New" w:cs="Courier New"/>
+          <w:color w:val="000060"/>
+          <w:sz w:val="20"/>
+          <w:szCs w:val="20"/>
+          <w:lang w:val="en-US"/>
+        </w:rPr>
+        <w:t>nick</w:t>
+      </w:r>
+      <w:proofErr w:type="spellEnd"/>
+      <w:r>
+        <w:rPr>
+          <w:rFonts w:ascii="Courier New" w:hAnsi="Courier New" w:cs="Courier New"/>
+          <w:color w:val="000060"/>
+          <w:sz w:val="20"/>
+          <w:szCs w:val="20"/>
+          <w:lang w:val="en-US"/>
+        </w:rPr>
+        <w:t> </w:t>
+      </w:r>
+      <w:r>
+        <w:rPr>
+          <w:rStyle w:val="sy0"/>
+          <w:rFonts w:ascii="Courier New" w:hAnsi="Courier New" w:cs="Courier New"/>
+          <w:color w:val="66CC66"/>
+          <w:sz w:val="20"/>
+          <w:szCs w:val="20"/>
+          <w:lang w:val="en-US"/>
+        </w:rPr>
+        <w:t>=</w:t>
+      </w:r>
+      <w:r>
+        <w:rPr>
+          <w:rFonts w:ascii="Courier New" w:hAnsi="Courier New" w:cs="Courier New"/>
+          <w:color w:val="000060"/>
+          <w:sz w:val="20"/>
+          <w:szCs w:val="20"/>
+          <w:lang w:val="en-US"/>
+        </w:rPr>
+        <w:t> </w:t>
+      </w:r>
+      <w:proofErr w:type="spellStart"/>
+      <w:r>
+        <w:rPr>
+          <w:rFonts w:ascii="Courier New" w:hAnsi="Courier New" w:cs="Courier New"/>
+          <w:color w:val="000060"/>
+          <w:sz w:val="20"/>
+          <w:szCs w:val="20"/>
+          <w:lang w:val="en-US"/>
+        </w:rPr>
+        <w:t>b</w:t>
+      </w:r>
+      <w:r>
+        <w:rPr>
+          <w:rStyle w:val="sy0"/>
+          <w:rFonts w:ascii="Courier New" w:hAnsi="Courier New" w:cs="Courier New"/>
+          <w:color w:val="66CC66"/>
+          <w:sz w:val="20"/>
+          <w:szCs w:val="20"/>
+          <w:lang w:val="en-US"/>
+        </w:rPr>
+        <w:t>.</w:t>
+      </w:r>
+      <w:r>
+        <w:rPr>
+          <w:rFonts w:ascii="Courier New" w:hAnsi="Courier New" w:cs="Courier New"/>
+          <w:color w:val="000060"/>
+          <w:sz w:val="20"/>
+          <w:szCs w:val="20"/>
+          <w:lang w:val="en-US"/>
+        </w:rPr>
+        <w:t>nick</w:t>
+      </w:r>
+      <w:proofErr w:type="spellEnd"/>
+      <w:r>
+        <w:rPr>
+          <w:rStyle w:val="br0"/>
+          <w:rFonts w:ascii="Courier New" w:hAnsi="Courier New" w:cs="Courier New"/>
+          <w:color w:val="66CC66"/>
+          <w:sz w:val="20"/>
+          <w:szCs w:val="20"/>
+          <w:lang w:val="en-US"/>
+        </w:rPr>
+        <w:t>)</w:t>
+      </w:r>
+    </w:p>
+    <w:p>
+      <w:pPr>
+        <w:pStyle w:val="li1"/>
+        <w:numPr>
+          <w:ilvl w:val="0"/>
+          <w:numId w:val="23"/>
+        </w:numPr>
+        <w:shd w:val="clear" w:color="auto" w:fill="E0E0E0"/>
+        <w:rPr>
+          <w:rFonts w:ascii="Courier New" w:hAnsi="Courier New" w:cs="Courier New"/>
+          <w:color w:val="000060"/>
+          <w:sz w:val="20"/>
+          <w:szCs w:val="20"/>
+          <w:lang w:val="en-US"/>
+        </w:rPr>
+      </w:pPr>
+      <w:r>
+        <w:rPr>
+          <w:rStyle w:val="kw1"/>
+          <w:rFonts w:ascii="Courier New" w:hAnsi="Courier New" w:cs="Courier New"/>
+          <w:b/>
+          <w:bCs/>
+          <w:color w:val="993333"/>
+          <w:sz w:val="20"/>
+          <w:szCs w:val="20"/>
+          <w:lang w:val="en-US"/>
+        </w:rPr>
+        <w:t>WHERE</w:t>
+      </w:r>
+      <w:r>
+        <w:rPr>
+          <w:rFonts w:ascii="Courier New" w:hAnsi="Courier New" w:cs="Courier New"/>
+          <w:color w:val="000060"/>
+          <w:sz w:val="20"/>
+          <w:szCs w:val="20"/>
+          <w:lang w:val="en-US"/>
+        </w:rPr>
+        <w:t> </w:t>
+      </w:r>
+      <w:r>
+        <w:rPr>
+          <w:rStyle w:val="br0"/>
+          <w:rFonts w:ascii="Courier New" w:hAnsi="Courier New" w:cs="Courier New"/>
+          <w:color w:val="66CC66"/>
+          <w:sz w:val="20"/>
+          <w:szCs w:val="20"/>
+          <w:lang w:val="en-US"/>
+        </w:rPr>
+        <w:t>(</w:t>
+      </w:r>
+      <w:proofErr w:type="spellStart"/>
+      <w:r>
+        <w:rPr>
+          <w:rFonts w:ascii="Courier New" w:hAnsi="Courier New" w:cs="Courier New"/>
+          <w:color w:val="000060"/>
+          <w:sz w:val="20"/>
+          <w:szCs w:val="20"/>
+          <w:lang w:val="en-US"/>
+        </w:rPr>
+        <w:t>months_between</w:t>
+      </w:r>
+      <w:proofErr w:type="spellEnd"/>
+      <w:r>
+        <w:rPr>
+          <w:rFonts w:ascii="Courier New" w:hAnsi="Courier New" w:cs="Courier New"/>
+          <w:color w:val="000060"/>
+          <w:sz w:val="20"/>
+          <w:szCs w:val="20"/>
+          <w:lang w:val="en-US"/>
+        </w:rPr>
+        <w:t> </w:t>
+      </w:r>
+      <w:r>
+        <w:rPr>
+          <w:rStyle w:val="br0"/>
+          <w:rFonts w:ascii="Courier New" w:hAnsi="Courier New" w:cs="Courier New"/>
+          <w:color w:val="66CC66"/>
+          <w:sz w:val="20"/>
+          <w:szCs w:val="20"/>
+          <w:lang w:val="en-US"/>
+        </w:rPr>
+        <w:t>(</w:t>
+      </w:r>
+      <w:proofErr w:type="spellStart"/>
+      <w:r>
+        <w:rPr>
+          <w:rFonts w:ascii="Courier New" w:hAnsi="Courier New" w:cs="Courier New"/>
+          <w:color w:val="000060"/>
+          <w:sz w:val="20"/>
+          <w:szCs w:val="20"/>
+          <w:lang w:val="en-US"/>
+        </w:rPr>
+        <w:t>sysdate</w:t>
+      </w:r>
+      <w:proofErr w:type="spellEnd"/>
+      <w:r>
+        <w:rPr>
+          <w:rStyle w:val="sy0"/>
+          <w:rFonts w:ascii="Courier New" w:hAnsi="Courier New" w:cs="Courier New"/>
+          <w:color w:val="66CC66"/>
+          <w:sz w:val="20"/>
+          <w:szCs w:val="20"/>
+          <w:lang w:val="en-US"/>
+        </w:rPr>
+        <w:t>,</w:t>
+      </w:r>
+      <w:r>
+        <w:rPr>
+          <w:rFonts w:ascii="Courier New" w:hAnsi="Courier New" w:cs="Courier New"/>
+          <w:color w:val="000060"/>
+          <w:sz w:val="20"/>
+          <w:szCs w:val="20"/>
+          <w:lang w:val="en-US"/>
+        </w:rPr>
+        <w:t> </w:t>
+      </w:r>
+      <w:proofErr w:type="spellStart"/>
+      <w:r>
+        <w:rPr>
+          <w:rFonts w:ascii="Courier New" w:hAnsi="Courier New" w:cs="Courier New"/>
+          <w:color w:val="000060"/>
+          <w:sz w:val="20"/>
+          <w:szCs w:val="20"/>
+          <w:lang w:val="en-US"/>
+        </w:rPr>
+        <w:t>a</w:t>
+      </w:r>
+      <w:r>
+        <w:rPr>
+          <w:rStyle w:val="sy0"/>
+          <w:rFonts w:ascii="Courier New" w:hAnsi="Courier New" w:cs="Courier New"/>
+          <w:color w:val="66CC66"/>
+          <w:sz w:val="20"/>
+          <w:szCs w:val="20"/>
+          <w:lang w:val="en-US"/>
+        </w:rPr>
+        <w:t>.</w:t>
+      </w:r>
+      <w:r>
+        <w:rPr>
+          <w:rFonts w:ascii="Courier New" w:hAnsi="Courier New" w:cs="Courier New"/>
+          <w:color w:val="000060"/>
+          <w:sz w:val="20"/>
+          <w:szCs w:val="20"/>
+          <w:lang w:val="en-US"/>
+        </w:rPr>
+        <w:t>reg_date</w:t>
+      </w:r>
+      <w:proofErr w:type="spellEnd"/>
+      <w:r>
+        <w:rPr>
+          <w:rStyle w:val="br0"/>
+          <w:rFonts w:ascii="Courier New" w:hAnsi="Courier New" w:cs="Courier New"/>
+          <w:color w:val="66CC66"/>
+          <w:sz w:val="20"/>
+          <w:szCs w:val="20"/>
+          <w:lang w:val="en-US"/>
+        </w:rPr>
+        <w:t>)</w:t>
+      </w:r>
+      <w:r>
+        <w:rPr>
+          <w:rFonts w:ascii="Courier New" w:hAnsi="Courier New" w:cs="Courier New"/>
+          <w:color w:val="000060"/>
+          <w:sz w:val="20"/>
+          <w:szCs w:val="20"/>
+          <w:lang w:val="en-US"/>
+        </w:rPr>
+        <w:t> </w:t>
+      </w:r>
+      <w:r>
+        <w:rPr>
+          <w:rStyle w:val="sy0"/>
+          <w:rFonts w:ascii="Courier New" w:hAnsi="Courier New" w:cs="Courier New"/>
+          <w:color w:val="66CC66"/>
+          <w:sz w:val="20"/>
+          <w:szCs w:val="20"/>
+          <w:lang w:val="en-US"/>
+        </w:rPr>
+        <w:t>&gt;=</w:t>
+      </w:r>
+      <w:r>
+        <w:rPr>
+          <w:rFonts w:ascii="Courier New" w:hAnsi="Courier New" w:cs="Courier New"/>
+          <w:color w:val="000060"/>
+          <w:sz w:val="20"/>
+          <w:szCs w:val="20"/>
+          <w:lang w:val="en-US"/>
+        </w:rPr>
+        <w:t> </w:t>
+      </w:r>
+      <w:r>
+        <w:rPr>
+          <w:rStyle w:val="nu0"/>
+          <w:rFonts w:ascii="Courier New" w:hAnsi="Courier New" w:cs="Courier New"/>
+          <w:color w:val="CC66CC"/>
+          <w:sz w:val="20"/>
+          <w:szCs w:val="20"/>
+          <w:lang w:val="en-US"/>
+        </w:rPr>
+        <w:t>6</w:t>
+      </w:r>
+    </w:p>
+    <w:p>
+      <w:pPr>
+        <w:pStyle w:val="li1"/>
+        <w:numPr>
+          <w:ilvl w:val="0"/>
+          <w:numId w:val="23"/>
+        </w:numPr>
+        <w:shd w:val="clear" w:color="auto" w:fill="E0E0E0"/>
+        <w:rPr>
+          <w:rFonts w:ascii="Courier New" w:hAnsi="Courier New" w:cs="Courier New"/>
+          <w:color w:val="000060"/>
+          <w:sz w:val="20"/>
+          <w:szCs w:val="20"/>
+          <w:lang w:val="en-US"/>
+        </w:rPr>
+      </w:pPr>
+      <w:r>
+        <w:rPr>
+          <w:rFonts w:ascii="Courier New" w:hAnsi="Courier New" w:cs="Courier New"/>
+          <w:color w:val="000060"/>
+          <w:sz w:val="20"/>
+          <w:szCs w:val="20"/>
+          <w:lang w:val="en-US"/>
+        </w:rPr>
+        <w:t>    </w:t>
+      </w:r>
+      <w:r>
+        <w:rPr>
+          <w:rStyle w:val="kw1"/>
+          <w:rFonts w:ascii="Courier New" w:hAnsi="Courier New" w:cs="Courier New"/>
+          <w:b/>
+          <w:bCs/>
+          <w:color w:val="993333"/>
+          <w:sz w:val="20"/>
+          <w:szCs w:val="20"/>
+          <w:lang w:val="en-US"/>
+        </w:rPr>
+        <w:t>AND</w:t>
+      </w:r>
+      <w:r>
+        <w:rPr>
+          <w:rFonts w:ascii="Courier New" w:hAnsi="Courier New" w:cs="Courier New"/>
+          <w:color w:val="000060"/>
+          <w:sz w:val="20"/>
+          <w:szCs w:val="20"/>
+          <w:lang w:val="en-US"/>
+        </w:rPr>
+        <w:t> </w:t>
+      </w:r>
+      <w:proofErr w:type="spellStart"/>
+      <w:r>
+        <w:rPr>
+          <w:rFonts w:ascii="Courier New" w:hAnsi="Courier New" w:cs="Courier New"/>
+          <w:color w:val="000060"/>
+          <w:sz w:val="20"/>
+          <w:szCs w:val="20"/>
+          <w:lang w:val="en-US"/>
+        </w:rPr>
+        <w:t>a</w:t>
+      </w:r>
+      <w:r>
+        <w:rPr>
+          <w:rStyle w:val="sy0"/>
+          <w:rFonts w:ascii="Courier New" w:hAnsi="Courier New" w:cs="Courier New"/>
+          <w:color w:val="66CC66"/>
+          <w:sz w:val="20"/>
+          <w:szCs w:val="20"/>
+          <w:lang w:val="en-US"/>
+        </w:rPr>
+        <w:t>.</w:t>
+      </w:r>
+      <w:r>
+        <w:rPr>
+          <w:rFonts w:ascii="Courier New" w:hAnsi="Courier New" w:cs="Courier New"/>
+          <w:color w:val="000060"/>
+          <w:sz w:val="20"/>
+          <w:szCs w:val="20"/>
+          <w:lang w:val="en-US"/>
+        </w:rPr>
+        <w:t>nick</w:t>
+      </w:r>
+      <w:proofErr w:type="spellEnd"/>
+      <w:r>
+        <w:rPr>
+          <w:rFonts w:ascii="Courier New" w:hAnsi="Courier New" w:cs="Courier New"/>
+          <w:color w:val="000060"/>
+          <w:sz w:val="20"/>
+          <w:szCs w:val="20"/>
+          <w:lang w:val="en-US"/>
+        </w:rPr>
+        <w:t> </w:t>
+      </w:r>
+      <w:r>
+        <w:rPr>
+          <w:rStyle w:val="kw1"/>
+          <w:rFonts w:ascii="Courier New" w:hAnsi="Courier New" w:cs="Courier New"/>
+          <w:b/>
+          <w:bCs/>
+          <w:color w:val="993333"/>
+          <w:sz w:val="20"/>
+          <w:szCs w:val="20"/>
+          <w:lang w:val="en-US"/>
+        </w:rPr>
+        <w:t>NOT</w:t>
+      </w:r>
+      <w:r>
+        <w:rPr>
+          <w:rFonts w:ascii="Courier New" w:hAnsi="Courier New" w:cs="Courier New"/>
+          <w:color w:val="000060"/>
+          <w:sz w:val="20"/>
+          <w:szCs w:val="20"/>
+          <w:lang w:val="en-US"/>
+        </w:rPr>
+        <w:t> </w:t>
+      </w:r>
+      <w:r>
+        <w:rPr>
+          <w:rStyle w:val="kw1"/>
+          <w:rFonts w:ascii="Courier New" w:hAnsi="Courier New" w:cs="Courier New"/>
+          <w:b/>
+          <w:bCs/>
+          <w:color w:val="993333"/>
+          <w:sz w:val="20"/>
+          <w:szCs w:val="20"/>
+          <w:lang w:val="en-US"/>
+        </w:rPr>
+        <w:t>IN</w:t>
+      </w:r>
+      <w:r>
+        <w:rPr>
+          <w:rFonts w:ascii="Courier New" w:hAnsi="Courier New" w:cs="Courier New"/>
+          <w:color w:val="000060"/>
+          <w:sz w:val="20"/>
+          <w:szCs w:val="20"/>
+          <w:lang w:val="en-US"/>
+        </w:rPr>
+        <w:t> </w:t>
+      </w:r>
+      <w:r>
+        <w:rPr>
+          <w:rStyle w:val="br0"/>
+          <w:rFonts w:ascii="Courier New" w:hAnsi="Courier New" w:cs="Courier New"/>
+          <w:color w:val="66CC66"/>
+          <w:sz w:val="20"/>
+          <w:szCs w:val="20"/>
+          <w:lang w:val="en-US"/>
+        </w:rPr>
+        <w:t>(</w:t>
+      </w:r>
+    </w:p>
+    <w:p>
+      <w:pPr>
+        <w:pStyle w:val="li2"/>
+        <w:numPr>
+          <w:ilvl w:val="0"/>
+          <w:numId w:val="23"/>
+        </w:numPr>
+        <w:shd w:val="clear" w:color="auto" w:fill="E0E0E0"/>
+        <w:spacing w:line="182" w:lineRule="atLeast"/>
+        <w:rPr>
+          <w:rFonts w:ascii="Courier New" w:hAnsi="Courier New" w:cs="Courier New"/>
+          <w:color w:val="000060"/>
+          <w:sz w:val="20"/>
+          <w:szCs w:val="20"/>
+        </w:rPr>
+      </w:pPr>
+      <w:r>
+        <w:rPr>
+          <w:rFonts w:ascii="Courier New" w:hAnsi="Courier New" w:cs="Courier New"/>
+          <w:color w:val="000060"/>
+          <w:sz w:val="20"/>
+          <w:szCs w:val="20"/>
+          <w:lang w:val="en-US"/>
+        </w:rPr>
+        <w:t>        </w:t>
+      </w:r>
+      <w:r>
+        <w:rPr>
+          <w:rStyle w:val="kw1"/>
+          <w:rFonts w:ascii="Courier New" w:hAnsi="Courier New" w:cs="Courier New"/>
+          <w:b/>
+          <w:bCs/>
+          <w:color w:val="993333"/>
+          <w:sz w:val="20"/>
+          <w:szCs w:val="20"/>
+        </w:rPr>
+        <w:t>SELECT</w:t>
+      </w:r>
+    </w:p>
+    <w:p>
+      <w:pPr>
+        <w:pStyle w:val="li1"/>
+        <w:numPr>
+          <w:ilvl w:val="0"/>
+          <w:numId w:val="23"/>
+        </w:numPr>
+        <w:shd w:val="clear" w:color="auto" w:fill="E0E0E0"/>
+        <w:rPr>
+          <w:rFonts w:ascii="Courier New" w:hAnsi="Courier New" w:cs="Courier New"/>
+          <w:color w:val="000060"/>
+          <w:sz w:val="20"/>
+          <w:szCs w:val="20"/>
+        </w:rPr>
+      </w:pPr>
+      <w:r>
+        <w:rPr>
+          <w:rFonts w:ascii="Courier New" w:hAnsi="Courier New" w:cs="Courier New"/>
+          <w:color w:val="000060"/>
+          <w:sz w:val="20"/>
+          <w:szCs w:val="20"/>
+        </w:rPr>
+        <w:t xml:space="preserve">            </w:t>
+      </w:r>
+      <w:proofErr w:type="spellStart"/>
+      <w:r>
+        <w:rPr>
+          <w:rFonts w:ascii="Courier New" w:hAnsi="Courier New" w:cs="Courier New"/>
+          <w:color w:val="000060"/>
+          <w:sz w:val="20"/>
+          <w:szCs w:val="20"/>
+        </w:rPr>
+        <w:t>nick</w:t>
+      </w:r>
+      <w:proofErr w:type="spellEnd"/>
+    </w:p>
+    <w:p>
+      <w:pPr>
+        <w:pStyle w:val="li1"/>
+        <w:numPr>
+          <w:ilvl w:val="0"/>
+          <w:numId w:val="23"/>
+        </w:numPr>
+        <w:shd w:val="clear" w:color="auto" w:fill="E0E0E0"/>
+        <w:rPr>
+          <w:rFonts w:ascii="Courier New" w:hAnsi="Courier New" w:cs="Courier New"/>
+          <w:color w:val="000060"/>
+          <w:sz w:val="20"/>
+          <w:szCs w:val="20"/>
+        </w:rPr>
+      </w:pPr>
+      <w:r>
+        <w:rPr>
+          <w:rFonts w:ascii="Courier New" w:hAnsi="Courier New" w:cs="Courier New"/>
+          <w:color w:val="000060"/>
+          <w:sz w:val="20"/>
+          <w:szCs w:val="20"/>
+        </w:rPr>
+        <w:t>        </w:t>
+      </w:r>
+      <w:r>
+        <w:rPr>
+          <w:rStyle w:val="kw1"/>
+          <w:rFonts w:ascii="Courier New" w:hAnsi="Courier New" w:cs="Courier New"/>
+          <w:b/>
+          <w:bCs/>
+          <w:color w:val="993333"/>
+          <w:sz w:val="20"/>
+          <w:szCs w:val="20"/>
+        </w:rPr>
+        <w:t>FROM</w:t>
+      </w:r>
+    </w:p>
+    <w:p>
+      <w:pPr>
+        <w:pStyle w:val="li1"/>
+        <w:numPr>
+          <w:ilvl w:val="0"/>
+          <w:numId w:val="23"/>
+        </w:numPr>
+        <w:shd w:val="clear" w:color="auto" w:fill="E0E0E0"/>
+        <w:rPr>
+          <w:rFonts w:ascii="Courier New" w:hAnsi="Courier New" w:cs="Courier New"/>
+          <w:color w:val="000060"/>
+          <w:sz w:val="20"/>
+          <w:szCs w:val="20"/>
+        </w:rPr>
+      </w:pPr>
+      <w:r>
+        <w:rPr>
+          <w:rFonts w:ascii="Courier New" w:hAnsi="Courier New" w:cs="Courier New"/>
+          <w:color w:val="000060"/>
+          <w:sz w:val="20"/>
+          <w:szCs w:val="20"/>
+        </w:rPr>
+        <w:t xml:space="preserve">            </w:t>
+      </w:r>
+      <w:proofErr w:type="spellStart"/>
+      <w:r>
+        <w:rPr>
+          <w:rFonts w:ascii="Courier New" w:hAnsi="Courier New" w:cs="Courier New"/>
+          <w:color w:val="000060"/>
+          <w:sz w:val="20"/>
+          <w:szCs w:val="20"/>
+        </w:rPr>
+        <w:t>membership</w:t>
+      </w:r>
+      <w:proofErr w:type="spellEnd"/>
+      <w:r>
+        <w:rPr>
+          <w:rStyle w:val="br0"/>
+          <w:rFonts w:ascii="Courier New" w:hAnsi="Courier New" w:cs="Courier New"/>
+          <w:color w:val="66CC66"/>
+          <w:sz w:val="20"/>
+          <w:szCs w:val="20"/>
+        </w:rPr>
+        <w:t>)</w:t>
+      </w:r>
+    </w:p>
+    <w:p>
+      <w:pPr>
+        <w:pStyle w:val="li1"/>
+        <w:numPr>
+          <w:ilvl w:val="0"/>
+          <w:numId w:val="23"/>
+        </w:numPr>
+        <w:shd w:val="clear" w:color="auto" w:fill="E0E0E0"/>
+        <w:rPr>
+          <w:rFonts w:ascii="Courier New" w:hAnsi="Courier New" w:cs="Courier New"/>
+          <w:color w:val="000060"/>
+          <w:sz w:val="20"/>
+          <w:szCs w:val="20"/>
+        </w:rPr>
+      </w:pPr>
+      <w:r>
+        <w:rPr>
+          <w:rFonts w:ascii="Courier New" w:hAnsi="Courier New" w:cs="Courier New"/>
+          <w:color w:val="000060"/>
+          <w:sz w:val="20"/>
+          <w:szCs w:val="20"/>
+        </w:rPr>
+        <w:t>        </w:t>
+      </w:r>
+      <w:r>
+        <w:rPr>
+          <w:rStyle w:val="kw1"/>
+          <w:rFonts w:ascii="Courier New" w:hAnsi="Courier New" w:cs="Courier New"/>
+          <w:b/>
+          <w:bCs/>
+          <w:color w:val="993333"/>
+          <w:sz w:val="20"/>
+          <w:szCs w:val="20"/>
+        </w:rPr>
+        <w:t>AND</w:t>
+      </w:r>
+      <w:r>
+        <w:rPr>
+          <w:rFonts w:ascii="Courier New" w:hAnsi="Courier New" w:cs="Courier New"/>
+          <w:color w:val="000060"/>
+          <w:sz w:val="20"/>
+          <w:szCs w:val="20"/>
+        </w:rPr>
+        <w:t> </w:t>
+      </w:r>
+      <w:r>
+        <w:rPr>
+          <w:rStyle w:val="br0"/>
+          <w:rFonts w:ascii="Courier New" w:hAnsi="Courier New" w:cs="Courier New"/>
+          <w:color w:val="66CC66"/>
+          <w:sz w:val="20"/>
+          <w:szCs w:val="20"/>
+        </w:rPr>
+        <w:t>(</w:t>
+      </w:r>
+      <w:proofErr w:type="spellStart"/>
+      <w:r>
+        <w:rPr>
+          <w:rFonts w:ascii="Courier New" w:hAnsi="Courier New" w:cs="Courier New"/>
+          <w:color w:val="000060"/>
+          <w:sz w:val="20"/>
+          <w:szCs w:val="20"/>
+        </w:rPr>
+        <w:t>b</w:t>
+      </w:r>
+      <w:r>
+        <w:rPr>
+          <w:rStyle w:val="sy0"/>
+          <w:rFonts w:ascii="Courier New" w:hAnsi="Courier New" w:cs="Courier New"/>
+          <w:color w:val="66CC66"/>
+          <w:sz w:val="20"/>
+          <w:szCs w:val="20"/>
+        </w:rPr>
+        <w:t>.</w:t>
+      </w:r>
+      <w:r>
+        <w:rPr>
+          <w:rFonts w:ascii="Courier New" w:hAnsi="Courier New" w:cs="Courier New"/>
+          <w:color w:val="000060"/>
+          <w:sz w:val="20"/>
+          <w:szCs w:val="20"/>
+        </w:rPr>
+        <w:t>citizenID</w:t>
+      </w:r>
+      <w:proofErr w:type="spellEnd"/>
+      <w:r>
+        <w:rPr>
+          <w:rFonts w:ascii="Courier New" w:hAnsi="Courier New" w:cs="Courier New"/>
+          <w:color w:val="000060"/>
+          <w:sz w:val="20"/>
+          <w:szCs w:val="20"/>
+        </w:rPr>
+        <w:t> </w:t>
+      </w:r>
+      <w:r>
+        <w:rPr>
+          <w:rStyle w:val="kw1"/>
+          <w:rFonts w:ascii="Courier New" w:hAnsi="Courier New" w:cs="Courier New"/>
+          <w:b/>
+          <w:bCs/>
+          <w:color w:val="993333"/>
+          <w:sz w:val="20"/>
+          <w:szCs w:val="20"/>
+        </w:rPr>
+        <w:t>IS</w:t>
+      </w:r>
+      <w:r>
+        <w:rPr>
+          <w:rFonts w:ascii="Courier New" w:hAnsi="Courier New" w:cs="Courier New"/>
+          <w:color w:val="000060"/>
+          <w:sz w:val="20"/>
+          <w:szCs w:val="20"/>
+        </w:rPr>
+        <w:t> </w:t>
+      </w:r>
+      <w:r>
+        <w:rPr>
+          <w:rStyle w:val="kw1"/>
+          <w:rFonts w:ascii="Courier New" w:hAnsi="Courier New" w:cs="Courier New"/>
+          <w:b/>
+          <w:bCs/>
+          <w:color w:val="993333"/>
+          <w:sz w:val="20"/>
+          <w:szCs w:val="20"/>
+        </w:rPr>
+        <w:t>NULL</w:t>
+      </w:r>
+    </w:p>
+    <w:p>
+      <w:pPr>
+        <w:pStyle w:val="li2"/>
+        <w:numPr>
+          <w:ilvl w:val="0"/>
+          <w:numId w:val="23"/>
+        </w:numPr>
+        <w:shd w:val="clear" w:color="auto" w:fill="E0E0E0"/>
+        <w:spacing w:line="182" w:lineRule="atLeast"/>
+        <w:rPr>
+          <w:rFonts w:ascii="Courier New" w:hAnsi="Courier New" w:cs="Courier New"/>
+          <w:color w:val="000060"/>
+          <w:sz w:val="20"/>
+          <w:szCs w:val="20"/>
+          <w:lang w:val="en-US"/>
+        </w:rPr>
+      </w:pPr>
+      <w:r>
+        <w:rPr>
+          <w:rFonts w:ascii="Courier New" w:hAnsi="Courier New" w:cs="Courier New"/>
+          <w:color w:val="000060"/>
+          <w:sz w:val="20"/>
+          <w:szCs w:val="20"/>
+          <w:lang w:val="en-US"/>
+        </w:rPr>
+        <w:t>            </w:t>
+      </w:r>
+      <w:r>
+        <w:rPr>
+          <w:rStyle w:val="kw1"/>
+          <w:rFonts w:ascii="Courier New" w:hAnsi="Courier New" w:cs="Courier New"/>
+          <w:b/>
+          <w:bCs/>
+          <w:color w:val="993333"/>
+          <w:sz w:val="20"/>
+          <w:szCs w:val="20"/>
+          <w:lang w:val="en-US"/>
+        </w:rPr>
+        <w:t>OR</w:t>
+      </w:r>
+      <w:r>
+        <w:rPr>
+          <w:rFonts w:ascii="Courier New" w:hAnsi="Courier New" w:cs="Courier New"/>
+          <w:color w:val="000060"/>
+          <w:sz w:val="20"/>
+          <w:szCs w:val="20"/>
+          <w:lang w:val="en-US"/>
+        </w:rPr>
+        <w:t> </w:t>
+      </w:r>
+      <w:proofErr w:type="spellStart"/>
+      <w:r>
+        <w:rPr>
+          <w:rFonts w:ascii="Courier New" w:hAnsi="Courier New" w:cs="Courier New"/>
+          <w:color w:val="000060"/>
+          <w:sz w:val="20"/>
+          <w:szCs w:val="20"/>
+          <w:lang w:val="en-US"/>
+        </w:rPr>
+        <w:t>b</w:t>
+      </w:r>
+      <w:r>
+        <w:rPr>
+          <w:rStyle w:val="sy0"/>
+          <w:rFonts w:ascii="Courier New" w:hAnsi="Courier New" w:cs="Courier New"/>
+          <w:color w:val="66CC66"/>
+          <w:sz w:val="20"/>
+          <w:szCs w:val="20"/>
+          <w:lang w:val="en-US"/>
+        </w:rPr>
+        <w:t>.</w:t>
+      </w:r>
+      <w:r>
+        <w:rPr>
+          <w:rFonts w:ascii="Courier New" w:hAnsi="Courier New" w:cs="Courier New"/>
+          <w:color w:val="000060"/>
+          <w:sz w:val="20"/>
+          <w:szCs w:val="20"/>
+          <w:lang w:val="en-US"/>
+        </w:rPr>
+        <w:t>citizenID</w:t>
+      </w:r>
+      <w:proofErr w:type="spellEnd"/>
+      <w:r>
+        <w:rPr>
+          <w:rFonts w:ascii="Courier New" w:hAnsi="Courier New" w:cs="Courier New"/>
+          <w:color w:val="000060"/>
+          <w:sz w:val="20"/>
+          <w:szCs w:val="20"/>
+          <w:lang w:val="en-US"/>
+        </w:rPr>
+        <w:t> </w:t>
+      </w:r>
+      <w:r>
+        <w:rPr>
+          <w:rStyle w:val="kw1"/>
+          <w:rFonts w:ascii="Courier New" w:hAnsi="Courier New" w:cs="Courier New"/>
+          <w:b/>
+          <w:bCs/>
+          <w:color w:val="993333"/>
+          <w:sz w:val="20"/>
+          <w:szCs w:val="20"/>
+          <w:lang w:val="en-US"/>
+        </w:rPr>
+        <w:t>NOT</w:t>
+      </w:r>
+      <w:r>
+        <w:rPr>
+          <w:rFonts w:ascii="Courier New" w:hAnsi="Courier New" w:cs="Courier New"/>
+          <w:color w:val="000060"/>
+          <w:sz w:val="20"/>
+          <w:szCs w:val="20"/>
+          <w:lang w:val="en-US"/>
+        </w:rPr>
+        <w:t> </w:t>
+      </w:r>
+      <w:r>
+        <w:rPr>
+          <w:rStyle w:val="kw1"/>
+          <w:rFonts w:ascii="Courier New" w:hAnsi="Courier New" w:cs="Courier New"/>
+          <w:b/>
+          <w:bCs/>
+          <w:color w:val="993333"/>
+          <w:sz w:val="20"/>
+          <w:szCs w:val="20"/>
+          <w:lang w:val="en-US"/>
+        </w:rPr>
+        <w:t>IN</w:t>
+      </w:r>
+      <w:r>
+        <w:rPr>
+          <w:rFonts w:ascii="Courier New" w:hAnsi="Courier New" w:cs="Courier New"/>
+          <w:color w:val="000060"/>
+          <w:sz w:val="20"/>
+          <w:szCs w:val="20"/>
+          <w:lang w:val="en-US"/>
+        </w:rPr>
+        <w:t> </w:t>
+      </w:r>
+      <w:r>
+        <w:rPr>
+          <w:rStyle w:val="br0"/>
+          <w:rFonts w:ascii="Courier New" w:hAnsi="Courier New" w:cs="Courier New"/>
+          <w:color w:val="66CC66"/>
+          <w:sz w:val="20"/>
+          <w:szCs w:val="20"/>
+          <w:lang w:val="en-US"/>
+        </w:rPr>
+        <w:t>(</w:t>
+      </w:r>
+    </w:p>
+    <w:p>
+      <w:pPr>
+        <w:pStyle w:val="li1"/>
+        <w:numPr>
+          <w:ilvl w:val="0"/>
+          <w:numId w:val="23"/>
+        </w:numPr>
+        <w:shd w:val="clear" w:color="auto" w:fill="E0E0E0"/>
+        <w:rPr>
+          <w:rFonts w:ascii="Courier New" w:hAnsi="Courier New" w:cs="Courier New"/>
+          <w:color w:val="000060"/>
+          <w:sz w:val="20"/>
+          <w:szCs w:val="20"/>
+        </w:rPr>
+      </w:pPr>
+      <w:r>
+        <w:rPr>
+          <w:rFonts w:ascii="Courier New" w:hAnsi="Courier New" w:cs="Courier New"/>
+          <w:color w:val="000060"/>
+          <w:sz w:val="20"/>
+          <w:szCs w:val="20"/>
+          <w:lang w:val="en-US"/>
+        </w:rPr>
+        <w:t>                </w:t>
+      </w:r>
+      <w:r>
+        <w:rPr>
+          <w:rStyle w:val="kw1"/>
+          <w:rFonts w:ascii="Courier New" w:hAnsi="Courier New" w:cs="Courier New"/>
+          <w:b/>
+          <w:bCs/>
+          <w:color w:val="993333"/>
+          <w:sz w:val="20"/>
+          <w:szCs w:val="20"/>
+        </w:rPr>
+        <w:t>SELECT</w:t>
+      </w:r>
+    </w:p>
+    <w:p>
+      <w:pPr>
+        <w:pStyle w:val="li1"/>
+        <w:numPr>
+          <w:ilvl w:val="0"/>
+          <w:numId w:val="23"/>
+        </w:numPr>
+        <w:shd w:val="clear" w:color="auto" w:fill="E0E0E0"/>
+        <w:rPr>
+          <w:rFonts w:ascii="Courier New" w:hAnsi="Courier New" w:cs="Courier New"/>
+          <w:color w:val="000060"/>
+          <w:sz w:val="20"/>
+          <w:szCs w:val="20"/>
+        </w:rPr>
+      </w:pPr>
+      <w:r>
+        <w:rPr>
+          <w:rFonts w:ascii="Courier New" w:hAnsi="Courier New" w:cs="Courier New"/>
+          <w:color w:val="000060"/>
+          <w:sz w:val="20"/>
+          <w:szCs w:val="20"/>
+        </w:rPr>
+        <w:t xml:space="preserve">                    </w:t>
+      </w:r>
+      <w:proofErr w:type="spellStart"/>
+      <w:r>
+        <w:rPr>
+          <w:rFonts w:ascii="Courier New" w:hAnsi="Courier New" w:cs="Courier New"/>
+          <w:color w:val="000060"/>
+          <w:sz w:val="20"/>
+          <w:szCs w:val="20"/>
+        </w:rPr>
+        <w:t>citizenID</w:t>
+      </w:r>
+      <w:proofErr w:type="spellEnd"/>
+    </w:p>
+    <w:p>
+      <w:pPr>
+        <w:pStyle w:val="li1"/>
+        <w:numPr>
+          <w:ilvl w:val="0"/>
+          <w:numId w:val="23"/>
+        </w:numPr>
+        <w:shd w:val="clear" w:color="auto" w:fill="E0E0E0"/>
+        <w:rPr>
+          <w:rFonts w:ascii="Courier New" w:hAnsi="Courier New" w:cs="Courier New"/>
+          <w:color w:val="000060"/>
+          <w:sz w:val="20"/>
+          <w:szCs w:val="20"/>
+        </w:rPr>
+      </w:pPr>
+      <w:r>
+        <w:rPr>
+          <w:rFonts w:ascii="Courier New" w:hAnsi="Courier New" w:cs="Courier New"/>
+          <w:color w:val="000060"/>
+          <w:sz w:val="20"/>
+          <w:szCs w:val="20"/>
+        </w:rPr>
+        <w:t>                </w:t>
+      </w:r>
+      <w:r>
+        <w:rPr>
+          <w:rStyle w:val="kw1"/>
+          <w:rFonts w:ascii="Courier New" w:hAnsi="Courier New" w:cs="Courier New"/>
+          <w:b/>
+          <w:bCs/>
+          <w:color w:val="993333"/>
+          <w:sz w:val="20"/>
+          <w:szCs w:val="20"/>
+        </w:rPr>
+        <w:t>FROM</w:t>
+      </w:r>
+    </w:p>
+    <w:p>
+      <w:pPr>
+        <w:pStyle w:val="li1"/>
+        <w:numPr>
+          <w:ilvl w:val="0"/>
+          <w:numId w:val="23"/>
+        </w:numPr>
+        <w:shd w:val="clear" w:color="auto" w:fill="E0E0E0"/>
+        <w:rPr>
+          <w:rFonts w:ascii="Courier New" w:hAnsi="Courier New" w:cs="Courier New"/>
+          <w:color w:val="000060"/>
+          <w:sz w:val="20"/>
+          <w:szCs w:val="20"/>
+        </w:rPr>
+      </w:pPr>
+      <w:r>
+        <w:rPr>
+          <w:rFonts w:ascii="Courier New" w:hAnsi="Courier New" w:cs="Courier New"/>
+          <w:color w:val="000060"/>
+          <w:sz w:val="20"/>
+          <w:szCs w:val="20"/>
+        </w:rPr>
+        <w:t xml:space="preserve">                    </w:t>
+      </w:r>
+      <w:proofErr w:type="spellStart"/>
+      <w:r>
+        <w:rPr>
+          <w:rFonts w:ascii="Courier New" w:hAnsi="Courier New" w:cs="Courier New"/>
+          <w:color w:val="000060"/>
+          <w:sz w:val="20"/>
+          <w:szCs w:val="20"/>
+        </w:rPr>
+        <w:t>contracts</w:t>
+      </w:r>
+      <w:proofErr w:type="spellEnd"/>
+      <w:r>
+        <w:rPr>
+          <w:rStyle w:val="br0"/>
+          <w:rFonts w:ascii="Courier New" w:hAnsi="Courier New" w:cs="Courier New"/>
+          <w:color w:val="66CC66"/>
+          <w:sz w:val="20"/>
+          <w:szCs w:val="20"/>
+        </w:rPr>
+        <w:t>)))</w:t>
+      </w:r>
+      <w:r>
+        <w:rPr>
+          <w:rFonts w:ascii="Courier New" w:hAnsi="Courier New" w:cs="Courier New"/>
+          <w:color w:val="000060"/>
+          <w:sz w:val="20"/>
+          <w:szCs w:val="20"/>
+        </w:rPr>
+        <w:t>;</w:t>
       </w:r>
     </w:p>
     <w:p>
@@ -411,6 +1929,1340 @@
     </w:p>
     <w:p>
       <w:pPr>
+        <w:spacing w:line="276" w:lineRule="auto"/>
+      </w:pPr>
+    </w:p>
+    <w:p>
+      <w:pPr>
+        <w:spacing w:line="276" w:lineRule="auto"/>
+      </w:pPr>
+    </w:p>
+    <w:p>
+      <w:pPr>
+        <w:spacing w:line="276" w:lineRule="auto"/>
+      </w:pPr>
+    </w:p>
+    <w:p>
+      <w:pPr>
+        <w:spacing w:line="276" w:lineRule="auto"/>
+      </w:pPr>
+    </w:p>
+    <w:p>
+      <w:pPr>
+        <w:spacing w:line="276" w:lineRule="auto"/>
+      </w:pPr>
+    </w:p>
+    <w:p>
+      <w:pPr>
+        <w:spacing w:line="276" w:lineRule="auto"/>
+      </w:pPr>
+    </w:p>
+    <w:p>
+      <w:pPr>
+        <w:spacing w:line="276" w:lineRule="auto"/>
+      </w:pPr>
+    </w:p>
+    <w:p>
+      <w:pPr>
+        <w:spacing w:line="276" w:lineRule="auto"/>
+      </w:pPr>
+    </w:p>
+    <w:p>
+      <w:pPr>
+        <w:spacing w:line="276" w:lineRule="auto"/>
+      </w:pPr>
+    </w:p>
+    <w:p>
+      <w:pPr>
+        <w:pStyle w:val="Prrafodelista"/>
+        <w:spacing w:line="276" w:lineRule="auto"/>
+        <w:ind w:left="720"/>
+        <w:rPr>
+          <w:b/>
+        </w:rPr>
+      </w:pPr>
+      <w:proofErr w:type="spellStart"/>
+      <w:r>
+        <w:rPr>
+          <w:b/>
+        </w:rPr>
+        <w:lastRenderedPageBreak/>
+        <w:t>FilmMaster</w:t>
+      </w:r>
+      <w:proofErr w:type="spellEnd"/>
+      <w:r>
+        <w:rPr>
+          <w:b/>
+        </w:rPr>
+        <w:t>:</w:t>
+      </w:r>
+    </w:p>
+    <w:p>
+      <w:pPr>
+        <w:pStyle w:val="Prrafodelista"/>
+        <w:numPr>
+          <w:ilvl w:val="0"/>
+          <w:numId w:val="22"/>
+        </w:numPr>
+        <w:spacing w:line="276" w:lineRule="auto"/>
+      </w:pPr>
+      <w:r>
+        <w:t xml:space="preserve">su diseño en álgebra relacional </w:t>
+      </w:r>
+    </w:p>
+    <w:p>
+      <w:pPr>
+        <w:pStyle w:val="Prrafodelista"/>
+        <w:numPr>
+          <w:ilvl w:val="0"/>
+          <w:numId w:val="22"/>
+        </w:numPr>
+        <w:spacing w:line="276" w:lineRule="auto"/>
+      </w:pPr>
+    </w:p>
+    <w:p>
+      <w:pPr>
+        <w:pStyle w:val="li1"/>
+        <w:numPr>
+          <w:ilvl w:val="0"/>
+          <w:numId w:val="24"/>
+        </w:numPr>
+        <w:shd w:val="clear" w:color="auto" w:fill="E0E0E0"/>
+        <w:rPr>
+          <w:rFonts w:ascii="Courier New" w:hAnsi="Courier New" w:cs="Courier New"/>
+          <w:color w:val="000060"/>
+          <w:sz w:val="20"/>
+          <w:szCs w:val="20"/>
+        </w:rPr>
+      </w:pPr>
+      <w:r>
+        <w:rPr>
+          <w:rStyle w:val="kw1"/>
+          <w:rFonts w:ascii="Courier New" w:hAnsi="Courier New" w:cs="Courier New"/>
+          <w:b/>
+          <w:bCs/>
+          <w:color w:val="993333"/>
+          <w:sz w:val="20"/>
+          <w:szCs w:val="20"/>
+        </w:rPr>
+        <w:t>SELECT</w:t>
+      </w:r>
+    </w:p>
+    <w:p>
+      <w:pPr>
+        <w:pStyle w:val="li1"/>
+        <w:numPr>
+          <w:ilvl w:val="0"/>
+          <w:numId w:val="24"/>
+        </w:numPr>
+        <w:shd w:val="clear" w:color="auto" w:fill="E0E0E0"/>
+        <w:rPr>
+          <w:rFonts w:ascii="Courier New" w:hAnsi="Courier New" w:cs="Courier New"/>
+          <w:color w:val="000060"/>
+          <w:sz w:val="20"/>
+          <w:szCs w:val="20"/>
+        </w:rPr>
+      </w:pPr>
+      <w:r>
+        <w:rPr>
+          <w:rFonts w:ascii="Courier New" w:hAnsi="Courier New" w:cs="Courier New"/>
+          <w:color w:val="000060"/>
+          <w:sz w:val="20"/>
+          <w:szCs w:val="20"/>
+        </w:rPr>
+        <w:t>    dic</w:t>
+      </w:r>
+      <w:r>
+        <w:rPr>
+          <w:rStyle w:val="sy0"/>
+          <w:rFonts w:ascii="Courier New" w:hAnsi="Courier New" w:cs="Courier New"/>
+          <w:color w:val="66CC66"/>
+          <w:sz w:val="20"/>
+          <w:szCs w:val="20"/>
+        </w:rPr>
+        <w:t>,</w:t>
+      </w:r>
+    </w:p>
+    <w:p>
+      <w:pPr>
+        <w:pStyle w:val="li1"/>
+        <w:numPr>
+          <w:ilvl w:val="0"/>
+          <w:numId w:val="24"/>
+        </w:numPr>
+        <w:shd w:val="clear" w:color="auto" w:fill="E0E0E0"/>
+        <w:rPr>
+          <w:rFonts w:ascii="Courier New" w:hAnsi="Courier New" w:cs="Courier New"/>
+          <w:color w:val="000060"/>
+          <w:sz w:val="20"/>
+          <w:szCs w:val="20"/>
+        </w:rPr>
+      </w:pPr>
+      <w:r>
+        <w:rPr>
+          <w:rFonts w:ascii="Courier New" w:hAnsi="Courier New" w:cs="Courier New"/>
+          <w:color w:val="000060"/>
+          <w:sz w:val="20"/>
+          <w:szCs w:val="20"/>
+        </w:rPr>
+        <w:t xml:space="preserve">    </w:t>
+      </w:r>
+      <w:proofErr w:type="spellStart"/>
+      <w:r>
+        <w:rPr>
+          <w:rFonts w:ascii="Courier New" w:hAnsi="Courier New" w:cs="Courier New"/>
+          <w:color w:val="000060"/>
+          <w:sz w:val="20"/>
+          <w:szCs w:val="20"/>
+        </w:rPr>
+        <w:t>avg</w:t>
+      </w:r>
+      <w:proofErr w:type="spellEnd"/>
+      <w:r>
+        <w:rPr>
+          <w:rStyle w:val="br0"/>
+          <w:rFonts w:ascii="Courier New" w:hAnsi="Courier New" w:cs="Courier New"/>
+          <w:color w:val="66CC66"/>
+          <w:sz w:val="20"/>
+          <w:szCs w:val="20"/>
+        </w:rPr>
+        <w:t>(</w:t>
+      </w:r>
+      <w:r>
+        <w:rPr>
+          <w:rFonts w:ascii="Courier New" w:hAnsi="Courier New" w:cs="Courier New"/>
+          <w:color w:val="000060"/>
+          <w:sz w:val="20"/>
+          <w:szCs w:val="20"/>
+        </w:rPr>
+        <w:t>c</w:t>
+      </w:r>
+      <w:r>
+        <w:rPr>
+          <w:rStyle w:val="br0"/>
+          <w:rFonts w:ascii="Courier New" w:hAnsi="Courier New" w:cs="Courier New"/>
+          <w:color w:val="66CC66"/>
+          <w:sz w:val="20"/>
+          <w:szCs w:val="20"/>
+        </w:rPr>
+        <w:t>)</w:t>
+      </w:r>
+    </w:p>
+    <w:p>
+      <w:pPr>
+        <w:pStyle w:val="li1"/>
+        <w:numPr>
+          <w:ilvl w:val="0"/>
+          <w:numId w:val="24"/>
+        </w:numPr>
+        <w:shd w:val="clear" w:color="auto" w:fill="E0E0E0"/>
+        <w:rPr>
+          <w:rFonts w:ascii="Courier New" w:hAnsi="Courier New" w:cs="Courier New"/>
+          <w:color w:val="000060"/>
+          <w:sz w:val="20"/>
+          <w:szCs w:val="20"/>
+        </w:rPr>
+      </w:pPr>
+      <w:r>
+        <w:rPr>
+          <w:rStyle w:val="kw1"/>
+          <w:rFonts w:ascii="Courier New" w:hAnsi="Courier New" w:cs="Courier New"/>
+          <w:b/>
+          <w:bCs/>
+          <w:color w:val="993333"/>
+          <w:sz w:val="20"/>
+          <w:szCs w:val="20"/>
+        </w:rPr>
+        <w:t>FROM</w:t>
+      </w:r>
+      <w:r>
+        <w:rPr>
+          <w:rFonts w:ascii="Courier New" w:hAnsi="Courier New" w:cs="Courier New"/>
+          <w:color w:val="000060"/>
+          <w:sz w:val="20"/>
+          <w:szCs w:val="20"/>
+        </w:rPr>
+        <w:t> </w:t>
+      </w:r>
+      <w:r>
+        <w:rPr>
+          <w:rStyle w:val="br0"/>
+          <w:rFonts w:ascii="Courier New" w:hAnsi="Courier New" w:cs="Courier New"/>
+          <w:color w:val="66CC66"/>
+          <w:sz w:val="20"/>
+          <w:szCs w:val="20"/>
+        </w:rPr>
+        <w:t>(</w:t>
+      </w:r>
+    </w:p>
+    <w:p>
+      <w:pPr>
+        <w:pStyle w:val="li2"/>
+        <w:numPr>
+          <w:ilvl w:val="0"/>
+          <w:numId w:val="24"/>
+        </w:numPr>
+        <w:shd w:val="clear" w:color="auto" w:fill="E0E0E0"/>
+        <w:spacing w:line="182" w:lineRule="atLeast"/>
+        <w:rPr>
+          <w:rFonts w:ascii="Courier New" w:hAnsi="Courier New" w:cs="Courier New"/>
+          <w:color w:val="000060"/>
+          <w:sz w:val="20"/>
+          <w:szCs w:val="20"/>
+        </w:rPr>
+      </w:pPr>
+      <w:r>
+        <w:rPr>
+          <w:rFonts w:ascii="Courier New" w:hAnsi="Courier New" w:cs="Courier New"/>
+          <w:color w:val="000060"/>
+          <w:sz w:val="20"/>
+          <w:szCs w:val="20"/>
+        </w:rPr>
+        <w:t>    </w:t>
+      </w:r>
+      <w:r>
+        <w:rPr>
+          <w:rStyle w:val="kw1"/>
+          <w:rFonts w:ascii="Courier New" w:hAnsi="Courier New" w:cs="Courier New"/>
+          <w:b/>
+          <w:bCs/>
+          <w:color w:val="993333"/>
+          <w:sz w:val="20"/>
+          <w:szCs w:val="20"/>
+        </w:rPr>
+        <w:t>SELECT</w:t>
+      </w:r>
+    </w:p>
+    <w:p>
+      <w:pPr>
+        <w:pStyle w:val="li1"/>
+        <w:numPr>
+          <w:ilvl w:val="0"/>
+          <w:numId w:val="24"/>
+        </w:numPr>
+        <w:shd w:val="clear" w:color="auto" w:fill="E0E0E0"/>
+        <w:rPr>
+          <w:rFonts w:ascii="Courier New" w:hAnsi="Courier New" w:cs="Courier New"/>
+          <w:color w:val="000060"/>
+          <w:sz w:val="20"/>
+          <w:szCs w:val="20"/>
+        </w:rPr>
+      </w:pPr>
+      <w:r>
+        <w:rPr>
+          <w:rFonts w:ascii="Courier New" w:hAnsi="Courier New" w:cs="Courier New"/>
+          <w:color w:val="000060"/>
+          <w:sz w:val="20"/>
+          <w:szCs w:val="20"/>
+        </w:rPr>
+        <w:t xml:space="preserve">        </w:t>
+      </w:r>
+      <w:proofErr w:type="spellStart"/>
+      <w:r>
+        <w:rPr>
+          <w:rFonts w:ascii="Courier New" w:hAnsi="Courier New" w:cs="Courier New"/>
+          <w:color w:val="000060"/>
+          <w:sz w:val="20"/>
+          <w:szCs w:val="20"/>
+        </w:rPr>
+        <w:t>a</w:t>
+      </w:r>
+      <w:r>
+        <w:rPr>
+          <w:rStyle w:val="sy0"/>
+          <w:rFonts w:ascii="Courier New" w:hAnsi="Courier New" w:cs="Courier New"/>
+          <w:color w:val="66CC66"/>
+          <w:sz w:val="20"/>
+          <w:szCs w:val="20"/>
+        </w:rPr>
+        <w:t>.</w:t>
+      </w:r>
+      <w:r>
+        <w:rPr>
+          <w:rFonts w:ascii="Courier New" w:hAnsi="Courier New" w:cs="Courier New"/>
+          <w:color w:val="000060"/>
+          <w:sz w:val="20"/>
+          <w:szCs w:val="20"/>
+        </w:rPr>
+        <w:t>director</w:t>
+      </w:r>
+      <w:proofErr w:type="spellEnd"/>
+      <w:r>
+        <w:rPr>
+          <w:rFonts w:ascii="Courier New" w:hAnsi="Courier New" w:cs="Courier New"/>
+          <w:color w:val="000060"/>
+          <w:sz w:val="20"/>
+          <w:szCs w:val="20"/>
+        </w:rPr>
+        <w:t xml:space="preserve"> dic</w:t>
+      </w:r>
+      <w:r>
+        <w:rPr>
+          <w:rStyle w:val="sy0"/>
+          <w:rFonts w:ascii="Courier New" w:hAnsi="Courier New" w:cs="Courier New"/>
+          <w:color w:val="66CC66"/>
+          <w:sz w:val="20"/>
+          <w:szCs w:val="20"/>
+        </w:rPr>
+        <w:t>,</w:t>
+      </w:r>
+    </w:p>
+    <w:p>
+      <w:pPr>
+        <w:pStyle w:val="li1"/>
+        <w:numPr>
+          <w:ilvl w:val="0"/>
+          <w:numId w:val="24"/>
+        </w:numPr>
+        <w:shd w:val="clear" w:color="auto" w:fill="E0E0E0"/>
+        <w:rPr>
+          <w:rFonts w:ascii="Courier New" w:hAnsi="Courier New" w:cs="Courier New"/>
+          <w:color w:val="000060"/>
+          <w:sz w:val="20"/>
+          <w:szCs w:val="20"/>
+        </w:rPr>
+      </w:pPr>
+      <w:r>
+        <w:rPr>
+          <w:rFonts w:ascii="Courier New" w:hAnsi="Courier New" w:cs="Courier New"/>
+          <w:color w:val="000060"/>
+          <w:sz w:val="20"/>
+          <w:szCs w:val="20"/>
+        </w:rPr>
+        <w:t xml:space="preserve">        </w:t>
+      </w:r>
+      <w:proofErr w:type="spellStart"/>
+      <w:r>
+        <w:rPr>
+          <w:rFonts w:ascii="Courier New" w:hAnsi="Courier New" w:cs="Courier New"/>
+          <w:color w:val="000060"/>
+          <w:sz w:val="20"/>
+          <w:szCs w:val="20"/>
+        </w:rPr>
+        <w:t>a</w:t>
+      </w:r>
+      <w:r>
+        <w:rPr>
+          <w:rStyle w:val="sy0"/>
+          <w:rFonts w:ascii="Courier New" w:hAnsi="Courier New" w:cs="Courier New"/>
+          <w:color w:val="66CC66"/>
+          <w:sz w:val="20"/>
+          <w:szCs w:val="20"/>
+        </w:rPr>
+        <w:t>.</w:t>
+      </w:r>
+      <w:r>
+        <w:rPr>
+          <w:rFonts w:ascii="Courier New" w:hAnsi="Courier New" w:cs="Courier New"/>
+          <w:color w:val="000060"/>
+          <w:sz w:val="20"/>
+          <w:szCs w:val="20"/>
+        </w:rPr>
+        <w:t>title</w:t>
+      </w:r>
+      <w:proofErr w:type="spellEnd"/>
+      <w:r>
+        <w:rPr>
+          <w:rStyle w:val="sy0"/>
+          <w:rFonts w:ascii="Courier New" w:hAnsi="Courier New" w:cs="Courier New"/>
+          <w:color w:val="66CC66"/>
+          <w:sz w:val="20"/>
+          <w:szCs w:val="20"/>
+        </w:rPr>
+        <w:t>,</w:t>
+      </w:r>
+    </w:p>
+    <w:p>
+      <w:pPr>
+        <w:pStyle w:val="li1"/>
+        <w:numPr>
+          <w:ilvl w:val="0"/>
+          <w:numId w:val="24"/>
+        </w:numPr>
+        <w:shd w:val="clear" w:color="auto" w:fill="E0E0E0"/>
+        <w:rPr>
+          <w:rFonts w:ascii="Courier New" w:hAnsi="Courier New" w:cs="Courier New"/>
+          <w:color w:val="000060"/>
+          <w:sz w:val="20"/>
+          <w:szCs w:val="20"/>
+        </w:rPr>
+      </w:pPr>
+      <w:r>
+        <w:rPr>
+          <w:rFonts w:ascii="Courier New" w:hAnsi="Courier New" w:cs="Courier New"/>
+          <w:color w:val="000060"/>
+          <w:sz w:val="20"/>
+          <w:szCs w:val="20"/>
+        </w:rPr>
+        <w:t>        </w:t>
+      </w:r>
+      <w:r>
+        <w:rPr>
+          <w:rStyle w:val="kw1"/>
+          <w:rFonts w:ascii="Courier New" w:hAnsi="Courier New" w:cs="Courier New"/>
+          <w:b/>
+          <w:bCs/>
+          <w:color w:val="993333"/>
+          <w:sz w:val="20"/>
+          <w:szCs w:val="20"/>
+        </w:rPr>
+        <w:t>COUNT</w:t>
+      </w:r>
+      <w:r>
+        <w:rPr>
+          <w:rStyle w:val="br0"/>
+          <w:rFonts w:ascii="Courier New" w:hAnsi="Courier New" w:cs="Courier New"/>
+          <w:color w:val="66CC66"/>
+          <w:sz w:val="20"/>
+          <w:szCs w:val="20"/>
+        </w:rPr>
+        <w:t>(</w:t>
+      </w:r>
+      <w:r>
+        <w:rPr>
+          <w:rStyle w:val="st0"/>
+          <w:rFonts w:ascii="Courier New" w:hAnsi="Courier New" w:cs="Courier New"/>
+          <w:color w:val="FF0000"/>
+          <w:sz w:val="20"/>
+          <w:szCs w:val="20"/>
+        </w:rPr>
+        <w:t>'x'</w:t>
+      </w:r>
+      <w:r>
+        <w:rPr>
+          <w:rStyle w:val="br0"/>
+          <w:rFonts w:ascii="Courier New" w:hAnsi="Courier New" w:cs="Courier New"/>
+          <w:color w:val="66CC66"/>
+          <w:sz w:val="20"/>
+          <w:szCs w:val="20"/>
+        </w:rPr>
+        <w:t>)</w:t>
+      </w:r>
+      <w:r>
+        <w:rPr>
+          <w:rFonts w:ascii="Courier New" w:hAnsi="Courier New" w:cs="Courier New"/>
+          <w:color w:val="000060"/>
+          <w:sz w:val="20"/>
+          <w:szCs w:val="20"/>
+        </w:rPr>
+        <w:t> c</w:t>
+      </w:r>
+    </w:p>
+    <w:p>
+      <w:pPr>
+        <w:pStyle w:val="li1"/>
+        <w:numPr>
+          <w:ilvl w:val="0"/>
+          <w:numId w:val="24"/>
+        </w:numPr>
+        <w:shd w:val="clear" w:color="auto" w:fill="E0E0E0"/>
+        <w:rPr>
+          <w:rFonts w:ascii="Courier New" w:hAnsi="Courier New" w:cs="Courier New"/>
+          <w:color w:val="000060"/>
+          <w:sz w:val="20"/>
+          <w:szCs w:val="20"/>
+        </w:rPr>
+      </w:pPr>
+      <w:r>
+        <w:rPr>
+          <w:rFonts w:ascii="Courier New" w:hAnsi="Courier New" w:cs="Courier New"/>
+          <w:color w:val="000060"/>
+          <w:sz w:val="20"/>
+          <w:szCs w:val="20"/>
+        </w:rPr>
+        <w:t>    </w:t>
+      </w:r>
+      <w:r>
+        <w:rPr>
+          <w:rStyle w:val="kw1"/>
+          <w:rFonts w:ascii="Courier New" w:hAnsi="Courier New" w:cs="Courier New"/>
+          <w:b/>
+          <w:bCs/>
+          <w:color w:val="993333"/>
+          <w:sz w:val="20"/>
+          <w:szCs w:val="20"/>
+        </w:rPr>
+        <w:t>FROM</w:t>
+      </w:r>
+    </w:p>
+    <w:p>
+      <w:pPr>
+        <w:pStyle w:val="li2"/>
+        <w:numPr>
+          <w:ilvl w:val="0"/>
+          <w:numId w:val="24"/>
+        </w:numPr>
+        <w:shd w:val="clear" w:color="auto" w:fill="E0E0E0"/>
+        <w:spacing w:line="182" w:lineRule="atLeast"/>
+        <w:rPr>
+          <w:rFonts w:ascii="Courier New" w:hAnsi="Courier New" w:cs="Courier New"/>
+          <w:color w:val="000060"/>
+          <w:sz w:val="20"/>
+          <w:szCs w:val="20"/>
+        </w:rPr>
+      </w:pPr>
+      <w:r>
+        <w:rPr>
+          <w:rFonts w:ascii="Courier New" w:hAnsi="Courier New" w:cs="Courier New"/>
+          <w:color w:val="000060"/>
+          <w:sz w:val="20"/>
+          <w:szCs w:val="20"/>
+        </w:rPr>
+        <w:t xml:space="preserve">        </w:t>
+      </w:r>
+      <w:proofErr w:type="spellStart"/>
+      <w:r>
+        <w:rPr>
+          <w:rFonts w:ascii="Courier New" w:hAnsi="Courier New" w:cs="Courier New"/>
+          <w:color w:val="000060"/>
+          <w:sz w:val="20"/>
+          <w:szCs w:val="20"/>
+        </w:rPr>
+        <w:t>movies</w:t>
+      </w:r>
+      <w:proofErr w:type="spellEnd"/>
+      <w:r>
+        <w:rPr>
+          <w:rFonts w:ascii="Courier New" w:hAnsi="Courier New" w:cs="Courier New"/>
+          <w:color w:val="000060"/>
+          <w:sz w:val="20"/>
+          <w:szCs w:val="20"/>
+        </w:rPr>
+        <w:t xml:space="preserve"> a</w:t>
+      </w:r>
+    </w:p>
+    <w:p>
+      <w:pPr>
+        <w:pStyle w:val="li1"/>
+        <w:numPr>
+          <w:ilvl w:val="0"/>
+          <w:numId w:val="24"/>
+        </w:numPr>
+        <w:shd w:val="clear" w:color="auto" w:fill="E0E0E0"/>
+        <w:rPr>
+          <w:rFonts w:ascii="Courier New" w:hAnsi="Courier New" w:cs="Courier New"/>
+          <w:color w:val="000060"/>
+          <w:sz w:val="20"/>
+          <w:szCs w:val="20"/>
+          <w:lang w:val="en-US"/>
+        </w:rPr>
+      </w:pPr>
+      <w:r>
+        <w:rPr>
+          <w:rFonts w:ascii="Courier New" w:hAnsi="Courier New" w:cs="Courier New"/>
+          <w:color w:val="000060"/>
+          <w:sz w:val="20"/>
+          <w:szCs w:val="20"/>
+          <w:lang w:val="en-US"/>
+        </w:rPr>
+        <w:t>        </w:t>
+      </w:r>
+      <w:r>
+        <w:rPr>
+          <w:rStyle w:val="kw1"/>
+          <w:rFonts w:ascii="Courier New" w:hAnsi="Courier New" w:cs="Courier New"/>
+          <w:b/>
+          <w:bCs/>
+          <w:color w:val="993333"/>
+          <w:sz w:val="20"/>
+          <w:szCs w:val="20"/>
+          <w:lang w:val="en-US"/>
+        </w:rPr>
+        <w:t>JOIN</w:t>
+      </w:r>
+      <w:r>
+        <w:rPr>
+          <w:rFonts w:ascii="Courier New" w:hAnsi="Courier New" w:cs="Courier New"/>
+          <w:color w:val="000060"/>
+          <w:sz w:val="20"/>
+          <w:szCs w:val="20"/>
+          <w:lang w:val="en-US"/>
+        </w:rPr>
+        <w:t> comments b </w:t>
+      </w:r>
+      <w:r>
+        <w:rPr>
+          <w:rStyle w:val="kw1"/>
+          <w:rFonts w:ascii="Courier New" w:hAnsi="Courier New" w:cs="Courier New"/>
+          <w:b/>
+          <w:bCs/>
+          <w:color w:val="993333"/>
+          <w:sz w:val="20"/>
+          <w:szCs w:val="20"/>
+          <w:lang w:val="en-US"/>
+        </w:rPr>
+        <w:t>ON</w:t>
+      </w:r>
+      <w:r>
+        <w:rPr>
+          <w:rFonts w:ascii="Courier New" w:hAnsi="Courier New" w:cs="Courier New"/>
+          <w:color w:val="000060"/>
+          <w:sz w:val="20"/>
+          <w:szCs w:val="20"/>
+          <w:lang w:val="en-US"/>
+        </w:rPr>
+        <w:t> </w:t>
+      </w:r>
+      <w:r>
+        <w:rPr>
+          <w:rStyle w:val="br0"/>
+          <w:rFonts w:ascii="Courier New" w:hAnsi="Courier New" w:cs="Courier New"/>
+          <w:color w:val="66CC66"/>
+          <w:sz w:val="20"/>
+          <w:szCs w:val="20"/>
+          <w:lang w:val="en-US"/>
+        </w:rPr>
+        <w:t>(</w:t>
+      </w:r>
+      <w:proofErr w:type="spellStart"/>
+      <w:r>
+        <w:rPr>
+          <w:rFonts w:ascii="Courier New" w:hAnsi="Courier New" w:cs="Courier New"/>
+          <w:color w:val="000060"/>
+          <w:sz w:val="20"/>
+          <w:szCs w:val="20"/>
+          <w:lang w:val="en-US"/>
+        </w:rPr>
+        <w:t>a</w:t>
+      </w:r>
+      <w:r>
+        <w:rPr>
+          <w:rStyle w:val="sy0"/>
+          <w:rFonts w:ascii="Courier New" w:hAnsi="Courier New" w:cs="Courier New"/>
+          <w:color w:val="66CC66"/>
+          <w:sz w:val="20"/>
+          <w:szCs w:val="20"/>
+          <w:lang w:val="en-US"/>
+        </w:rPr>
+        <w:t>.</w:t>
+      </w:r>
+      <w:r>
+        <w:rPr>
+          <w:rFonts w:ascii="Courier New" w:hAnsi="Courier New" w:cs="Courier New"/>
+          <w:color w:val="000060"/>
+          <w:sz w:val="20"/>
+          <w:szCs w:val="20"/>
+          <w:lang w:val="en-US"/>
+        </w:rPr>
+        <w:t>director</w:t>
+      </w:r>
+      <w:proofErr w:type="spellEnd"/>
+      <w:r>
+        <w:rPr>
+          <w:rFonts w:ascii="Courier New" w:hAnsi="Courier New" w:cs="Courier New"/>
+          <w:color w:val="000060"/>
+          <w:sz w:val="20"/>
+          <w:szCs w:val="20"/>
+          <w:lang w:val="en-US"/>
+        </w:rPr>
+        <w:t> </w:t>
+      </w:r>
+      <w:r>
+        <w:rPr>
+          <w:rStyle w:val="sy0"/>
+          <w:rFonts w:ascii="Courier New" w:hAnsi="Courier New" w:cs="Courier New"/>
+          <w:color w:val="66CC66"/>
+          <w:sz w:val="20"/>
+          <w:szCs w:val="20"/>
+          <w:lang w:val="en-US"/>
+        </w:rPr>
+        <w:t>=</w:t>
+      </w:r>
+      <w:r>
+        <w:rPr>
+          <w:rFonts w:ascii="Courier New" w:hAnsi="Courier New" w:cs="Courier New"/>
+          <w:color w:val="000060"/>
+          <w:sz w:val="20"/>
+          <w:szCs w:val="20"/>
+          <w:lang w:val="en-US"/>
+        </w:rPr>
+        <w:t> </w:t>
+      </w:r>
+      <w:proofErr w:type="spellStart"/>
+      <w:r>
+        <w:rPr>
+          <w:rFonts w:ascii="Courier New" w:hAnsi="Courier New" w:cs="Courier New"/>
+          <w:color w:val="000060"/>
+          <w:sz w:val="20"/>
+          <w:szCs w:val="20"/>
+          <w:lang w:val="en-US"/>
+        </w:rPr>
+        <w:t>b</w:t>
+      </w:r>
+      <w:r>
+        <w:rPr>
+          <w:rStyle w:val="sy0"/>
+          <w:rFonts w:ascii="Courier New" w:hAnsi="Courier New" w:cs="Courier New"/>
+          <w:color w:val="66CC66"/>
+          <w:sz w:val="20"/>
+          <w:szCs w:val="20"/>
+          <w:lang w:val="en-US"/>
+        </w:rPr>
+        <w:t>.</w:t>
+      </w:r>
+      <w:r>
+        <w:rPr>
+          <w:rFonts w:ascii="Courier New" w:hAnsi="Courier New" w:cs="Courier New"/>
+          <w:color w:val="000060"/>
+          <w:sz w:val="20"/>
+          <w:szCs w:val="20"/>
+          <w:lang w:val="en-US"/>
+        </w:rPr>
+        <w:t>director</w:t>
+      </w:r>
+      <w:proofErr w:type="spellEnd"/>
+      <w:r>
+        <w:rPr>
+          <w:rStyle w:val="br0"/>
+          <w:rFonts w:ascii="Courier New" w:hAnsi="Courier New" w:cs="Courier New"/>
+          <w:color w:val="66CC66"/>
+          <w:sz w:val="20"/>
+          <w:szCs w:val="20"/>
+          <w:lang w:val="en-US"/>
+        </w:rPr>
+        <w:t>)</w:t>
+      </w:r>
+    </w:p>
+    <w:p>
+      <w:pPr>
+        <w:pStyle w:val="li1"/>
+        <w:numPr>
+          <w:ilvl w:val="0"/>
+          <w:numId w:val="24"/>
+        </w:numPr>
+        <w:shd w:val="clear" w:color="auto" w:fill="E0E0E0"/>
+        <w:rPr>
+          <w:rFonts w:ascii="Courier New" w:hAnsi="Courier New" w:cs="Courier New"/>
+          <w:color w:val="000060"/>
+          <w:sz w:val="20"/>
+          <w:szCs w:val="20"/>
+        </w:rPr>
+      </w:pPr>
+      <w:r>
+        <w:rPr>
+          <w:rFonts w:ascii="Courier New" w:hAnsi="Courier New" w:cs="Courier New"/>
+          <w:color w:val="000060"/>
+          <w:sz w:val="20"/>
+          <w:szCs w:val="20"/>
+          <w:lang w:val="en-US"/>
+        </w:rPr>
+        <w:t>    </w:t>
+      </w:r>
+      <w:r>
+        <w:rPr>
+          <w:rStyle w:val="kw1"/>
+          <w:rFonts w:ascii="Courier New" w:hAnsi="Courier New" w:cs="Courier New"/>
+          <w:b/>
+          <w:bCs/>
+          <w:color w:val="993333"/>
+          <w:sz w:val="20"/>
+          <w:szCs w:val="20"/>
+        </w:rPr>
+        <w:t>GROUP</w:t>
+      </w:r>
+      <w:r>
+        <w:rPr>
+          <w:rFonts w:ascii="Courier New" w:hAnsi="Courier New" w:cs="Courier New"/>
+          <w:color w:val="000060"/>
+          <w:sz w:val="20"/>
+          <w:szCs w:val="20"/>
+        </w:rPr>
+        <w:t> </w:t>
+      </w:r>
+      <w:r>
+        <w:rPr>
+          <w:rStyle w:val="kw1"/>
+          <w:rFonts w:ascii="Courier New" w:hAnsi="Courier New" w:cs="Courier New"/>
+          <w:b/>
+          <w:bCs/>
+          <w:color w:val="993333"/>
+          <w:sz w:val="20"/>
+          <w:szCs w:val="20"/>
+        </w:rPr>
+        <w:t>BY</w:t>
+      </w:r>
+    </w:p>
+    <w:p>
+      <w:pPr>
+        <w:pStyle w:val="li1"/>
+        <w:numPr>
+          <w:ilvl w:val="0"/>
+          <w:numId w:val="24"/>
+        </w:numPr>
+        <w:shd w:val="clear" w:color="auto" w:fill="E0E0E0"/>
+        <w:rPr>
+          <w:rFonts w:ascii="Courier New" w:hAnsi="Courier New" w:cs="Courier New"/>
+          <w:color w:val="000060"/>
+          <w:sz w:val="20"/>
+          <w:szCs w:val="20"/>
+        </w:rPr>
+      </w:pPr>
+      <w:r>
+        <w:rPr>
+          <w:rFonts w:ascii="Courier New" w:hAnsi="Courier New" w:cs="Courier New"/>
+          <w:color w:val="000060"/>
+          <w:sz w:val="20"/>
+          <w:szCs w:val="20"/>
+        </w:rPr>
+        <w:t xml:space="preserve">        </w:t>
+      </w:r>
+      <w:proofErr w:type="spellStart"/>
+      <w:r>
+        <w:rPr>
+          <w:rFonts w:ascii="Courier New" w:hAnsi="Courier New" w:cs="Courier New"/>
+          <w:color w:val="000060"/>
+          <w:sz w:val="20"/>
+          <w:szCs w:val="20"/>
+        </w:rPr>
+        <w:t>a</w:t>
+      </w:r>
+      <w:r>
+        <w:rPr>
+          <w:rStyle w:val="sy0"/>
+          <w:rFonts w:ascii="Courier New" w:hAnsi="Courier New" w:cs="Courier New"/>
+          <w:color w:val="66CC66"/>
+          <w:sz w:val="20"/>
+          <w:szCs w:val="20"/>
+        </w:rPr>
+        <w:t>.</w:t>
+      </w:r>
+      <w:r>
+        <w:rPr>
+          <w:rFonts w:ascii="Courier New" w:hAnsi="Courier New" w:cs="Courier New"/>
+          <w:color w:val="000060"/>
+          <w:sz w:val="20"/>
+          <w:szCs w:val="20"/>
+        </w:rPr>
+        <w:t>director</w:t>
+      </w:r>
+      <w:proofErr w:type="spellEnd"/>
+      <w:r>
+        <w:rPr>
+          <w:rStyle w:val="sy0"/>
+          <w:rFonts w:ascii="Courier New" w:hAnsi="Courier New" w:cs="Courier New"/>
+          <w:color w:val="66CC66"/>
+          <w:sz w:val="20"/>
+          <w:szCs w:val="20"/>
+        </w:rPr>
+        <w:t>,</w:t>
+      </w:r>
+    </w:p>
+    <w:p>
+      <w:pPr>
+        <w:pStyle w:val="li1"/>
+        <w:numPr>
+          <w:ilvl w:val="0"/>
+          <w:numId w:val="24"/>
+        </w:numPr>
+        <w:shd w:val="clear" w:color="auto" w:fill="E0E0E0"/>
+        <w:rPr>
+          <w:rFonts w:ascii="Courier New" w:hAnsi="Courier New" w:cs="Courier New"/>
+          <w:color w:val="000060"/>
+          <w:sz w:val="20"/>
+          <w:szCs w:val="20"/>
+        </w:rPr>
+      </w:pPr>
+      <w:r>
+        <w:rPr>
+          <w:rFonts w:ascii="Courier New" w:hAnsi="Courier New" w:cs="Courier New"/>
+          <w:color w:val="000060"/>
+          <w:sz w:val="20"/>
+          <w:szCs w:val="20"/>
+        </w:rPr>
+        <w:t xml:space="preserve">        </w:t>
+      </w:r>
+      <w:proofErr w:type="spellStart"/>
+      <w:r>
+        <w:rPr>
+          <w:rFonts w:ascii="Courier New" w:hAnsi="Courier New" w:cs="Courier New"/>
+          <w:color w:val="000060"/>
+          <w:sz w:val="20"/>
+          <w:szCs w:val="20"/>
+        </w:rPr>
+        <w:t>a</w:t>
+      </w:r>
+      <w:r>
+        <w:rPr>
+          <w:rStyle w:val="sy0"/>
+          <w:rFonts w:ascii="Courier New" w:hAnsi="Courier New" w:cs="Courier New"/>
+          <w:color w:val="66CC66"/>
+          <w:sz w:val="20"/>
+          <w:szCs w:val="20"/>
+        </w:rPr>
+        <w:t>.</w:t>
+      </w:r>
+      <w:r>
+        <w:rPr>
+          <w:rFonts w:ascii="Courier New" w:hAnsi="Courier New" w:cs="Courier New"/>
+          <w:color w:val="000060"/>
+          <w:sz w:val="20"/>
+          <w:szCs w:val="20"/>
+        </w:rPr>
+        <w:t>title</w:t>
+      </w:r>
+      <w:proofErr w:type="spellEnd"/>
+      <w:r>
+        <w:rPr>
+          <w:rStyle w:val="br0"/>
+          <w:rFonts w:ascii="Courier New" w:hAnsi="Courier New" w:cs="Courier New"/>
+          <w:color w:val="66CC66"/>
+          <w:sz w:val="20"/>
+          <w:szCs w:val="20"/>
+        </w:rPr>
+        <w:t>)</w:t>
+      </w:r>
+    </w:p>
+    <w:p>
+      <w:pPr>
+        <w:pStyle w:val="li2"/>
+        <w:numPr>
+          <w:ilvl w:val="0"/>
+          <w:numId w:val="24"/>
+        </w:numPr>
+        <w:shd w:val="clear" w:color="auto" w:fill="E0E0E0"/>
+        <w:spacing w:line="182" w:lineRule="atLeast"/>
+        <w:rPr>
+          <w:rFonts w:ascii="Courier New" w:hAnsi="Courier New" w:cs="Courier New"/>
+          <w:color w:val="000060"/>
+          <w:sz w:val="20"/>
+          <w:szCs w:val="20"/>
+        </w:rPr>
+      </w:pPr>
+      <w:r>
+        <w:rPr>
+          <w:rStyle w:val="kw1"/>
+          <w:rFonts w:ascii="Courier New" w:hAnsi="Courier New" w:cs="Courier New"/>
+          <w:b/>
+          <w:bCs/>
+          <w:color w:val="993333"/>
+          <w:sz w:val="20"/>
+          <w:szCs w:val="20"/>
+        </w:rPr>
+        <w:t>GROUP</w:t>
+      </w:r>
+      <w:r>
+        <w:rPr>
+          <w:rFonts w:ascii="Courier New" w:hAnsi="Courier New" w:cs="Courier New"/>
+          <w:color w:val="000060"/>
+          <w:sz w:val="20"/>
+          <w:szCs w:val="20"/>
+        </w:rPr>
+        <w:t> </w:t>
+      </w:r>
+      <w:r>
+        <w:rPr>
+          <w:rStyle w:val="kw1"/>
+          <w:rFonts w:ascii="Courier New" w:hAnsi="Courier New" w:cs="Courier New"/>
+          <w:b/>
+          <w:bCs/>
+          <w:color w:val="993333"/>
+          <w:sz w:val="20"/>
+          <w:szCs w:val="20"/>
+        </w:rPr>
+        <w:t>BY</w:t>
+      </w:r>
+    </w:p>
+    <w:p>
+      <w:pPr>
+        <w:pStyle w:val="li1"/>
+        <w:numPr>
+          <w:ilvl w:val="0"/>
+          <w:numId w:val="24"/>
+        </w:numPr>
+        <w:shd w:val="clear" w:color="auto" w:fill="E0E0E0"/>
+        <w:rPr>
+          <w:rFonts w:ascii="Courier New" w:hAnsi="Courier New" w:cs="Courier New"/>
+          <w:color w:val="000060"/>
+          <w:sz w:val="20"/>
+          <w:szCs w:val="20"/>
+        </w:rPr>
+      </w:pPr>
+      <w:r>
+        <w:rPr>
+          <w:rFonts w:ascii="Courier New" w:hAnsi="Courier New" w:cs="Courier New"/>
+          <w:color w:val="000060"/>
+          <w:sz w:val="20"/>
+          <w:szCs w:val="20"/>
+        </w:rPr>
+        <w:t>    dic</w:t>
+      </w:r>
+    </w:p>
+    <w:p>
+      <w:pPr>
+        <w:pStyle w:val="li1"/>
+        <w:numPr>
+          <w:ilvl w:val="0"/>
+          <w:numId w:val="24"/>
+        </w:numPr>
+        <w:shd w:val="clear" w:color="auto" w:fill="E0E0E0"/>
+        <w:rPr>
+          <w:rFonts w:ascii="Courier New" w:hAnsi="Courier New" w:cs="Courier New"/>
+          <w:color w:val="000060"/>
+          <w:sz w:val="20"/>
+          <w:szCs w:val="20"/>
+        </w:rPr>
+      </w:pPr>
+      <w:r>
+        <w:rPr>
+          <w:rStyle w:val="kw1"/>
+          <w:rFonts w:ascii="Courier New" w:hAnsi="Courier New" w:cs="Courier New"/>
+          <w:b/>
+          <w:bCs/>
+          <w:color w:val="993333"/>
+          <w:sz w:val="20"/>
+          <w:szCs w:val="20"/>
+        </w:rPr>
+        <w:t>ORDER</w:t>
+      </w:r>
+      <w:r>
+        <w:rPr>
+          <w:rFonts w:ascii="Courier New" w:hAnsi="Courier New" w:cs="Courier New"/>
+          <w:color w:val="000060"/>
+          <w:sz w:val="20"/>
+          <w:szCs w:val="20"/>
+        </w:rPr>
+        <w:t> </w:t>
+      </w:r>
+      <w:r>
+        <w:rPr>
+          <w:rStyle w:val="kw1"/>
+          <w:rFonts w:ascii="Courier New" w:hAnsi="Courier New" w:cs="Courier New"/>
+          <w:b/>
+          <w:bCs/>
+          <w:color w:val="993333"/>
+          <w:sz w:val="20"/>
+          <w:szCs w:val="20"/>
+        </w:rPr>
+        <w:t>BY</w:t>
+      </w:r>
+    </w:p>
+    <w:p>
+      <w:pPr>
+        <w:pStyle w:val="li1"/>
+        <w:numPr>
+          <w:ilvl w:val="0"/>
+          <w:numId w:val="24"/>
+        </w:numPr>
+        <w:shd w:val="clear" w:color="auto" w:fill="E0E0E0"/>
+        <w:rPr>
+          <w:rFonts w:ascii="Courier New" w:hAnsi="Courier New" w:cs="Courier New"/>
+          <w:color w:val="000060"/>
+          <w:sz w:val="20"/>
+          <w:szCs w:val="20"/>
+        </w:rPr>
+      </w:pPr>
+      <w:r>
+        <w:rPr>
+          <w:rFonts w:ascii="Courier New" w:hAnsi="Courier New" w:cs="Courier New"/>
+          <w:color w:val="000060"/>
+          <w:sz w:val="20"/>
+          <w:szCs w:val="20"/>
+        </w:rPr>
+        <w:t xml:space="preserve">    </w:t>
+      </w:r>
+      <w:proofErr w:type="spellStart"/>
+      <w:r>
+        <w:rPr>
+          <w:rFonts w:ascii="Courier New" w:hAnsi="Courier New" w:cs="Courier New"/>
+          <w:color w:val="000060"/>
+          <w:sz w:val="20"/>
+          <w:szCs w:val="20"/>
+        </w:rPr>
+        <w:t>avg</w:t>
+      </w:r>
+      <w:proofErr w:type="spellEnd"/>
+      <w:r>
+        <w:rPr>
+          <w:rStyle w:val="br0"/>
+          <w:rFonts w:ascii="Courier New" w:hAnsi="Courier New" w:cs="Courier New"/>
+          <w:color w:val="66CC66"/>
+          <w:sz w:val="20"/>
+          <w:szCs w:val="20"/>
+        </w:rPr>
+        <w:t>(</w:t>
+      </w:r>
+      <w:r>
+        <w:rPr>
+          <w:rFonts w:ascii="Courier New" w:hAnsi="Courier New" w:cs="Courier New"/>
+          <w:color w:val="000060"/>
+          <w:sz w:val="20"/>
+          <w:szCs w:val="20"/>
+        </w:rPr>
+        <w:t>c</w:t>
+      </w:r>
+      <w:r>
+        <w:rPr>
+          <w:rStyle w:val="br0"/>
+          <w:rFonts w:ascii="Courier New" w:hAnsi="Courier New" w:cs="Courier New"/>
+          <w:color w:val="66CC66"/>
+          <w:sz w:val="20"/>
+          <w:szCs w:val="20"/>
+        </w:rPr>
+        <w:t>)</w:t>
+      </w:r>
+    </w:p>
+    <w:p>
+      <w:pPr>
+        <w:pStyle w:val="li1"/>
+        <w:numPr>
+          <w:ilvl w:val="0"/>
+          <w:numId w:val="24"/>
+        </w:numPr>
+        <w:shd w:val="clear" w:color="auto" w:fill="E0E0E0"/>
+        <w:rPr>
+          <w:rFonts w:ascii="Courier New" w:hAnsi="Courier New" w:cs="Courier New"/>
+          <w:color w:val="000060"/>
+          <w:sz w:val="20"/>
+          <w:szCs w:val="20"/>
+          <w:lang w:val="en-US"/>
+        </w:rPr>
+      </w:pPr>
+      <w:r>
+        <w:rPr>
+          <w:rFonts w:ascii="Courier New" w:hAnsi="Courier New" w:cs="Courier New"/>
+          <w:color w:val="000060"/>
+          <w:sz w:val="20"/>
+          <w:szCs w:val="20"/>
+          <w:lang w:val="en-US"/>
+        </w:rPr>
+        <w:t>    </w:t>
+      </w:r>
+      <w:r>
+        <w:rPr>
+          <w:rStyle w:val="kw1"/>
+          <w:rFonts w:ascii="Courier New" w:hAnsi="Courier New" w:cs="Courier New"/>
+          <w:b/>
+          <w:bCs/>
+          <w:color w:val="993333"/>
+          <w:sz w:val="20"/>
+          <w:szCs w:val="20"/>
+          <w:lang w:val="en-US"/>
+        </w:rPr>
+        <w:t>DESC</w:t>
+      </w:r>
+      <w:r>
+        <w:rPr>
+          <w:rFonts w:ascii="Courier New" w:hAnsi="Courier New" w:cs="Courier New"/>
+          <w:color w:val="000060"/>
+          <w:sz w:val="20"/>
+          <w:szCs w:val="20"/>
+          <w:lang w:val="en-US"/>
+        </w:rPr>
+        <w:t> fetch </w:t>
+      </w:r>
+      <w:r>
+        <w:rPr>
+          <w:rStyle w:val="kw1"/>
+          <w:rFonts w:ascii="Courier New" w:hAnsi="Courier New" w:cs="Courier New"/>
+          <w:b/>
+          <w:bCs/>
+          <w:color w:val="993333"/>
+          <w:sz w:val="20"/>
+          <w:szCs w:val="20"/>
+          <w:lang w:val="en-US"/>
+        </w:rPr>
+        <w:t>FIRST</w:t>
+      </w:r>
+      <w:r>
+        <w:rPr>
+          <w:rFonts w:ascii="Courier New" w:hAnsi="Courier New" w:cs="Courier New"/>
+          <w:color w:val="000060"/>
+          <w:sz w:val="20"/>
+          <w:szCs w:val="20"/>
+          <w:lang w:val="en-US"/>
+        </w:rPr>
+        <w:t> </w:t>
+      </w:r>
+      <w:r>
+        <w:rPr>
+          <w:rStyle w:val="kw1"/>
+          <w:rFonts w:ascii="Courier New" w:hAnsi="Courier New" w:cs="Courier New"/>
+          <w:b/>
+          <w:bCs/>
+          <w:color w:val="993333"/>
+          <w:sz w:val="20"/>
+          <w:szCs w:val="20"/>
+          <w:lang w:val="en-US"/>
+        </w:rPr>
+        <w:t>ROW</w:t>
+      </w:r>
+      <w:r>
+        <w:rPr>
+          <w:rFonts w:ascii="Courier New" w:hAnsi="Courier New" w:cs="Courier New"/>
+          <w:color w:val="000060"/>
+          <w:sz w:val="20"/>
+          <w:szCs w:val="20"/>
+          <w:lang w:val="en-US"/>
+        </w:rPr>
+        <w:t> </w:t>
+      </w:r>
+      <w:r>
+        <w:rPr>
+          <w:rStyle w:val="kw1"/>
+          <w:rFonts w:ascii="Courier New" w:hAnsi="Courier New" w:cs="Courier New"/>
+          <w:b/>
+          <w:bCs/>
+          <w:color w:val="993333"/>
+          <w:sz w:val="20"/>
+          <w:szCs w:val="20"/>
+          <w:lang w:val="en-US"/>
+        </w:rPr>
+        <w:t>ONLY</w:t>
+      </w:r>
+      <w:r>
+        <w:rPr>
+          <w:rFonts w:ascii="Courier New" w:hAnsi="Courier New" w:cs="Courier New"/>
+          <w:color w:val="000060"/>
+          <w:sz w:val="20"/>
+          <w:szCs w:val="20"/>
+          <w:lang w:val="en-US"/>
+        </w:rPr>
+        <w:t>;</w:t>
+      </w:r>
+    </w:p>
+    <w:p>
+      <w:pPr>
+        <w:pStyle w:val="Prrafodelista"/>
+        <w:numPr>
+          <w:ilvl w:val="0"/>
+          <w:numId w:val="22"/>
+        </w:numPr>
+        <w:spacing w:line="276" w:lineRule="auto"/>
+      </w:pPr>
+      <w:r>
+        <w:t>Observando el mas</w:t>
+      </w:r>
+      <w:r>
+        <w:t xml:space="preserve"> </w:t>
+      </w:r>
+      <w:proofErr w:type="spellStart"/>
+      <w:r>
+        <w:t>coments</w:t>
+      </w:r>
+      <w:proofErr w:type="spellEnd"/>
+      <w:r>
+        <w:t xml:space="preserve"> y su </w:t>
+      </w:r>
+      <w:proofErr w:type="spellStart"/>
+      <w:r>
+        <w:t>num</w:t>
+      </w:r>
+      <w:proofErr w:type="spellEnd"/>
+      <w:r>
+        <w:t xml:space="preserve"> pelis, hacer la medio y ver si funka.</w:t>
+      </w:r>
+      <w:bookmarkStart w:id="1" w:name="_GoBack"/>
+      <w:bookmarkEnd w:id="1"/>
+    </w:p>
+    <w:p>
+      <w:pPr>
+        <w:pStyle w:val="Prrafodelista"/>
+        <w:spacing w:line="276" w:lineRule="auto"/>
+        <w:ind w:left="720"/>
+      </w:pPr>
+    </w:p>
+    <w:p>
+      <w:pPr>
         <w:pStyle w:val="Ttulo1"/>
         <w:spacing w:line="276" w:lineRule="auto"/>
       </w:pPr>
@@ -582,7 +3434,6 @@
         <w:spacing w:line="276" w:lineRule="auto"/>
       </w:pPr>
       <w:r>
-        <w:lastRenderedPageBreak/>
         <w:t>Diseño Externo</w:t>
       </w:r>
     </w:p>
@@ -815,8 +3666,6 @@
       <w:pPr>
         <w:spacing w:line="276" w:lineRule="auto"/>
       </w:pPr>
-      <w:bookmarkStart w:id="1" w:name="_GoBack"/>
-      <w:bookmarkEnd w:id="1"/>
     </w:p>
     <w:sectPr>
       <w:headerReference w:type="default" r:id="rId8"/>
@@ -1740,6 +4589,119 @@
     </w:lvl>
   </w:abstractNum>
   <w:abstractNum w:abstractNumId="10" w15:restartNumberingAfterBreak="0">
+    <w:nsid w:val="070F786E"/>
+    <w:multiLevelType w:val="multilevel"/>
+    <w:tmpl w:val="B1A6E48A"/>
+    <w:lvl w:ilvl="0">
+      <w:start w:val="1"/>
+      <w:numFmt w:val="decimal"/>
+      <w:lvlText w:val="%1."/>
+      <w:lvlJc w:val="left"/>
+      <w:pPr>
+        <w:tabs>
+          <w:tab w:val="num" w:pos="720"/>
+        </w:tabs>
+        <w:ind w:left="720" w:hanging="360"/>
+      </w:pPr>
+    </w:lvl>
+    <w:lvl w:ilvl="1" w:tentative="1">
+      <w:start w:val="1"/>
+      <w:numFmt w:val="decimal"/>
+      <w:lvlText w:val="%2."/>
+      <w:lvlJc w:val="left"/>
+      <w:pPr>
+        <w:tabs>
+          <w:tab w:val="num" w:pos="1440"/>
+        </w:tabs>
+        <w:ind w:left="1440" w:hanging="360"/>
+      </w:pPr>
+    </w:lvl>
+    <w:lvl w:ilvl="2" w:tentative="1">
+      <w:start w:val="1"/>
+      <w:numFmt w:val="decimal"/>
+      <w:lvlText w:val="%3."/>
+      <w:lvlJc w:val="left"/>
+      <w:pPr>
+        <w:tabs>
+          <w:tab w:val="num" w:pos="2160"/>
+        </w:tabs>
+        <w:ind w:left="2160" w:hanging="360"/>
+      </w:pPr>
+    </w:lvl>
+    <w:lvl w:ilvl="3" w:tentative="1">
+      <w:start w:val="1"/>
+      <w:numFmt w:val="decimal"/>
+      <w:lvlText w:val="%4."/>
+      <w:lvlJc w:val="left"/>
+      <w:pPr>
+        <w:tabs>
+          <w:tab w:val="num" w:pos="2880"/>
+        </w:tabs>
+        <w:ind w:left="2880" w:hanging="360"/>
+      </w:pPr>
+    </w:lvl>
+    <w:lvl w:ilvl="4" w:tentative="1">
+      <w:start w:val="1"/>
+      <w:numFmt w:val="decimal"/>
+      <w:lvlText w:val="%5."/>
+      <w:lvlJc w:val="left"/>
+      <w:pPr>
+        <w:tabs>
+          <w:tab w:val="num" w:pos="3600"/>
+        </w:tabs>
+        <w:ind w:left="3600" w:hanging="360"/>
+      </w:pPr>
+    </w:lvl>
+    <w:lvl w:ilvl="5" w:tentative="1">
+      <w:start w:val="1"/>
+      <w:numFmt w:val="decimal"/>
+      <w:lvlText w:val="%6."/>
+      <w:lvlJc w:val="left"/>
+      <w:pPr>
+        <w:tabs>
+          <w:tab w:val="num" w:pos="4320"/>
+        </w:tabs>
+        <w:ind w:left="4320" w:hanging="360"/>
+      </w:pPr>
+    </w:lvl>
+    <w:lvl w:ilvl="6" w:tentative="1">
+      <w:start w:val="1"/>
+      <w:numFmt w:val="decimal"/>
+      <w:lvlText w:val="%7."/>
+      <w:lvlJc w:val="left"/>
+      <w:pPr>
+        <w:tabs>
+          <w:tab w:val="num" w:pos="5040"/>
+        </w:tabs>
+        <w:ind w:left="5040" w:hanging="360"/>
+      </w:pPr>
+    </w:lvl>
+    <w:lvl w:ilvl="7" w:tentative="1">
+      <w:start w:val="1"/>
+      <w:numFmt w:val="decimal"/>
+      <w:lvlText w:val="%8."/>
+      <w:lvlJc w:val="left"/>
+      <w:pPr>
+        <w:tabs>
+          <w:tab w:val="num" w:pos="5760"/>
+        </w:tabs>
+        <w:ind w:left="5760" w:hanging="360"/>
+      </w:pPr>
+    </w:lvl>
+    <w:lvl w:ilvl="8" w:tentative="1">
+      <w:start w:val="1"/>
+      <w:numFmt w:val="decimal"/>
+      <w:lvlText w:val="%9."/>
+      <w:lvlJc w:val="left"/>
+      <w:pPr>
+        <w:tabs>
+          <w:tab w:val="num" w:pos="6480"/>
+        </w:tabs>
+        <w:ind w:left="6480" w:hanging="360"/>
+      </w:pPr>
+    </w:lvl>
+  </w:abstractNum>
+  <w:abstractNum w:abstractNumId="11" w15:restartNumberingAfterBreak="0">
     <w:nsid w:val="07667967"/>
     <w:multiLevelType w:val="multilevel"/>
     <w:tmpl w:val="8BAE2A00"/>
@@ -1880,7 +4842,7 @@
       </w:rPr>
     </w:lvl>
   </w:abstractNum>
-  <w:abstractNum w:abstractNumId="11" w15:restartNumberingAfterBreak="0">
+  <w:abstractNum w:abstractNumId="12" w15:restartNumberingAfterBreak="0">
     <w:nsid w:val="0BAA386C"/>
     <w:multiLevelType w:val="hybridMultilevel"/>
     <w:tmpl w:val="B8540D84"/>
@@ -1969,7 +4931,7 @@
       </w:pPr>
     </w:lvl>
   </w:abstractNum>
-  <w:abstractNum w:abstractNumId="12" w15:restartNumberingAfterBreak="0">
+  <w:abstractNum w:abstractNumId="13" w15:restartNumberingAfterBreak="0">
     <w:nsid w:val="14EF3AB1"/>
     <w:multiLevelType w:val="hybridMultilevel"/>
     <w:tmpl w:val="6A746AA6"/>
@@ -2082,7 +5044,7 @@
       </w:rPr>
     </w:lvl>
   </w:abstractNum>
-  <w:abstractNum w:abstractNumId="13" w15:restartNumberingAfterBreak="0">
+  <w:abstractNum w:abstractNumId="14" w15:restartNumberingAfterBreak="0">
     <w:nsid w:val="171E1DEB"/>
     <w:multiLevelType w:val="hybridMultilevel"/>
     <w:tmpl w:val="6BB8E4C4"/>
@@ -2222,7 +5184,7 @@
       </w:rPr>
     </w:lvl>
   </w:abstractNum>
-  <w:abstractNum w:abstractNumId="14" w15:restartNumberingAfterBreak="0">
+  <w:abstractNum w:abstractNumId="15" w15:restartNumberingAfterBreak="0">
     <w:nsid w:val="1BD03E4D"/>
     <w:multiLevelType w:val="hybridMultilevel"/>
     <w:tmpl w:val="EA4272E8"/>
@@ -2309,7 +5271,120 @@
       </w:pPr>
     </w:lvl>
   </w:abstractNum>
-  <w:abstractNum w:abstractNumId="15" w15:restartNumberingAfterBreak="0">
+  <w:abstractNum w:abstractNumId="16" w15:restartNumberingAfterBreak="0">
+    <w:nsid w:val="1F041D80"/>
+    <w:multiLevelType w:val="multilevel"/>
+    <w:tmpl w:val="FCD03B04"/>
+    <w:lvl w:ilvl="0">
+      <w:start w:val="1"/>
+      <w:numFmt w:val="decimal"/>
+      <w:lvlText w:val="%1."/>
+      <w:lvlJc w:val="left"/>
+      <w:pPr>
+        <w:tabs>
+          <w:tab w:val="num" w:pos="720"/>
+        </w:tabs>
+        <w:ind w:left="720" w:hanging="360"/>
+      </w:pPr>
+    </w:lvl>
+    <w:lvl w:ilvl="1" w:tentative="1">
+      <w:start w:val="1"/>
+      <w:numFmt w:val="decimal"/>
+      <w:lvlText w:val="%2."/>
+      <w:lvlJc w:val="left"/>
+      <w:pPr>
+        <w:tabs>
+          <w:tab w:val="num" w:pos="1440"/>
+        </w:tabs>
+        <w:ind w:left="1440" w:hanging="360"/>
+      </w:pPr>
+    </w:lvl>
+    <w:lvl w:ilvl="2" w:tentative="1">
+      <w:start w:val="1"/>
+      <w:numFmt w:val="decimal"/>
+      <w:lvlText w:val="%3."/>
+      <w:lvlJc w:val="left"/>
+      <w:pPr>
+        <w:tabs>
+          <w:tab w:val="num" w:pos="2160"/>
+        </w:tabs>
+        <w:ind w:left="2160" w:hanging="360"/>
+      </w:pPr>
+    </w:lvl>
+    <w:lvl w:ilvl="3" w:tentative="1">
+      <w:start w:val="1"/>
+      <w:numFmt w:val="decimal"/>
+      <w:lvlText w:val="%4."/>
+      <w:lvlJc w:val="left"/>
+      <w:pPr>
+        <w:tabs>
+          <w:tab w:val="num" w:pos="2880"/>
+        </w:tabs>
+        <w:ind w:left="2880" w:hanging="360"/>
+      </w:pPr>
+    </w:lvl>
+    <w:lvl w:ilvl="4" w:tentative="1">
+      <w:start w:val="1"/>
+      <w:numFmt w:val="decimal"/>
+      <w:lvlText w:val="%5."/>
+      <w:lvlJc w:val="left"/>
+      <w:pPr>
+        <w:tabs>
+          <w:tab w:val="num" w:pos="3600"/>
+        </w:tabs>
+        <w:ind w:left="3600" w:hanging="360"/>
+      </w:pPr>
+    </w:lvl>
+    <w:lvl w:ilvl="5" w:tentative="1">
+      <w:start w:val="1"/>
+      <w:numFmt w:val="decimal"/>
+      <w:lvlText w:val="%6."/>
+      <w:lvlJc w:val="left"/>
+      <w:pPr>
+        <w:tabs>
+          <w:tab w:val="num" w:pos="4320"/>
+        </w:tabs>
+        <w:ind w:left="4320" w:hanging="360"/>
+      </w:pPr>
+    </w:lvl>
+    <w:lvl w:ilvl="6" w:tentative="1">
+      <w:start w:val="1"/>
+      <w:numFmt w:val="decimal"/>
+      <w:lvlText w:val="%7."/>
+      <w:lvlJc w:val="left"/>
+      <w:pPr>
+        <w:tabs>
+          <w:tab w:val="num" w:pos="5040"/>
+        </w:tabs>
+        <w:ind w:left="5040" w:hanging="360"/>
+      </w:pPr>
+    </w:lvl>
+    <w:lvl w:ilvl="7" w:tentative="1">
+      <w:start w:val="1"/>
+      <w:numFmt w:val="decimal"/>
+      <w:lvlText w:val="%8."/>
+      <w:lvlJc w:val="left"/>
+      <w:pPr>
+        <w:tabs>
+          <w:tab w:val="num" w:pos="5760"/>
+        </w:tabs>
+        <w:ind w:left="5760" w:hanging="360"/>
+      </w:pPr>
+    </w:lvl>
+    <w:lvl w:ilvl="8" w:tentative="1">
+      <w:start w:val="1"/>
+      <w:numFmt w:val="decimal"/>
+      <w:lvlText w:val="%9."/>
+      <w:lvlJc w:val="left"/>
+      <w:pPr>
+        <w:tabs>
+          <w:tab w:val="num" w:pos="6480"/>
+        </w:tabs>
+        <w:ind w:left="6480" w:hanging="360"/>
+      </w:pPr>
+    </w:lvl>
+  </w:abstractNum>
+  <w:abstractNum w:abstractNumId="17" w15:restartNumberingAfterBreak="0">
     <w:nsid w:val="3E661B07"/>
     <w:multiLevelType w:val="multilevel"/>
     <w:tmpl w:val="3E5A8C0A"/>
@@ -2422,7 +5497,7 @@
       </w:rPr>
     </w:lvl>
   </w:abstractNum>
-  <w:abstractNum w:abstractNumId="16" w15:restartNumberingAfterBreak="0">
+  <w:abstractNum w:abstractNumId="18" w15:restartNumberingAfterBreak="0">
     <w:nsid w:val="425909C7"/>
     <w:multiLevelType w:val="hybridMultilevel"/>
     <w:tmpl w:val="AAC85FC2"/>
@@ -2535,7 +5610,7 @@
       </w:rPr>
     </w:lvl>
   </w:abstractNum>
-  <w:abstractNum w:abstractNumId="17" w15:restartNumberingAfterBreak="0">
+  <w:abstractNum w:abstractNumId="19" w15:restartNumberingAfterBreak="0">
     <w:nsid w:val="457D1A0E"/>
     <w:multiLevelType w:val="hybridMultilevel"/>
     <w:tmpl w:val="5F5A932E"/>
@@ -2675,7 +5750,7 @@
       </w:rPr>
     </w:lvl>
   </w:abstractNum>
-  <w:abstractNum w:abstractNumId="18" w15:restartNumberingAfterBreak="0">
+  <w:abstractNum w:abstractNumId="20" w15:restartNumberingAfterBreak="0">
     <w:nsid w:val="5535210A"/>
     <w:multiLevelType w:val="hybridMultilevel"/>
     <w:tmpl w:val="4EFEF800"/>
@@ -2764,7 +5839,7 @@
       </w:pPr>
     </w:lvl>
   </w:abstractNum>
-  <w:abstractNum w:abstractNumId="19" w15:restartNumberingAfterBreak="0">
+  <w:abstractNum w:abstractNumId="21" w15:restartNumberingAfterBreak="0">
     <w:nsid w:val="5F4A6DE1"/>
     <w:multiLevelType w:val="hybridMultilevel"/>
     <w:tmpl w:val="7DC42E84"/>
@@ -2876,7 +5951,96 @@
       </w:rPr>
     </w:lvl>
   </w:abstractNum>
-  <w:abstractNum w:abstractNumId="20" w15:restartNumberingAfterBreak="0">
+  <w:abstractNum w:abstractNumId="22" w15:restartNumberingAfterBreak="0">
+    <w:nsid w:val="611D6876"/>
+    <w:multiLevelType w:val="hybridMultilevel"/>
+    <w:tmpl w:val="AABA45DE"/>
+    <w:lvl w:ilvl="0" w:tplc="0C0A0017">
+      <w:start w:val="1"/>
+      <w:numFmt w:val="lowerLetter"/>
+      <w:lvlText w:val="%1)"/>
+      <w:lvlJc w:val="left"/>
+      <w:pPr>
+        <w:ind w:left="720" w:hanging="360"/>
+      </w:pPr>
+      <w:rPr>
+        <w:rFonts w:hint="default"/>
+      </w:rPr>
+    </w:lvl>
+    <w:lvl w:ilvl="1" w:tplc="0C0A0019" w:tentative="1">
+      <w:start w:val="1"/>
+      <w:numFmt w:val="lowerLetter"/>
+      <w:lvlText w:val="%2."/>
+      <w:lvlJc w:val="left"/>
+      <w:pPr>
+        <w:ind w:left="1440" w:hanging="360"/>
+      </w:pPr>
+    </w:lvl>
+    <w:lvl w:ilvl="2" w:tplc="0C0A001B" w:tentative="1">
+      <w:start w:val="1"/>
+      <w:numFmt w:val="lowerRoman"/>
+      <w:lvlText w:val="%3."/>
+      <w:lvlJc w:val="right"/>
+      <w:pPr>
+        <w:ind w:left="2160" w:hanging="180"/>
+      </w:pPr>
+    </w:lvl>
+    <w:lvl w:ilvl="3" w:tplc="0C0A000F" w:tentative="1">
+      <w:start w:val="1"/>
+      <w:numFmt w:val="decimal"/>
+      <w:lvlText w:val="%4."/>
+      <w:lvlJc w:val="left"/>
+      <w:pPr>
+        <w:ind w:left="2880" w:hanging="360"/>
+      </w:pPr>
+    </w:lvl>
+    <w:lvl w:ilvl="4" w:tplc="0C0A0019" w:tentative="1">
+      <w:start w:val="1"/>
+      <w:numFmt w:val="lowerLetter"/>
+      <w:lvlText w:val="%5."/>
+      <w:lvlJc w:val="left"/>
+      <w:pPr>
+        <w:ind w:left="3600" w:hanging="360"/>
+      </w:pPr>
+    </w:lvl>
+    <w:lvl w:ilvl="5" w:tplc="0C0A001B" w:tentative="1">
+      <w:start w:val="1"/>
+      <w:numFmt w:val="lowerRoman"/>
+      <w:lvlText w:val="%6."/>
+      <w:lvlJc w:val="right"/>
+      <w:pPr>
+        <w:ind w:left="4320" w:hanging="180"/>
+      </w:pPr>
+    </w:lvl>
+    <w:lvl w:ilvl="6" w:tplc="0C0A000F" w:tentative="1">
+      <w:start w:val="1"/>
+      <w:numFmt w:val="decimal"/>
+      <w:lvlText w:val="%7."/>
+      <w:lvlJc w:val="left"/>
+      <w:pPr>
+        <w:ind w:left="5040" w:hanging="360"/>
+      </w:pPr>
+    </w:lvl>
+    <w:lvl w:ilvl="7" w:tplc="0C0A0019" w:tentative="1">
+      <w:start w:val="1"/>
+      <w:numFmt w:val="lowerLetter"/>
+      <w:lvlText w:val="%8."/>
+      <w:lvlJc w:val="left"/>
+      <w:pPr>
+        <w:ind w:left="5760" w:hanging="360"/>
+      </w:pPr>
+    </w:lvl>
+    <w:lvl w:ilvl="8" w:tplc="0C0A001B" w:tentative="1">
+      <w:start w:val="1"/>
+      <w:numFmt w:val="lowerRoman"/>
+      <w:lvlText w:val="%9."/>
+      <w:lvlJc w:val="right"/>
+      <w:pPr>
+        <w:ind w:left="6480" w:hanging="180"/>
+      </w:pPr>
+    </w:lvl>
+  </w:abstractNum>
+  <w:abstractNum w:abstractNumId="23" w15:restartNumberingAfterBreak="0">
     <w:nsid w:val="62B873CB"/>
     <w:multiLevelType w:val="hybridMultilevel"/>
     <w:tmpl w:val="08B667E2"/>
@@ -3016,7 +6180,7 @@
       </w:rPr>
     </w:lvl>
   </w:abstractNum>
-  <w:abstractNum w:abstractNumId="21" w15:restartNumberingAfterBreak="0">
+  <w:abstractNum w:abstractNumId="24" w15:restartNumberingAfterBreak="0">
     <w:nsid w:val="66C907E7"/>
     <w:multiLevelType w:val="hybridMultilevel"/>
     <w:tmpl w:val="AABA45DE"/>
@@ -3105,7 +6269,7 @@
       </w:pPr>
     </w:lvl>
   </w:abstractNum>
-  <w:abstractNum w:abstractNumId="22" w15:restartNumberingAfterBreak="0">
+  <w:abstractNum w:abstractNumId="25" w15:restartNumberingAfterBreak="0">
     <w:nsid w:val="70844C11"/>
     <w:multiLevelType w:val="hybridMultilevel"/>
     <w:tmpl w:val="7D548FB2"/>
@@ -3218,7 +6382,7 @@
       </w:rPr>
     </w:lvl>
   </w:abstractNum>
-  <w:abstractNum w:abstractNumId="23" w15:restartNumberingAfterBreak="0">
+  <w:abstractNum w:abstractNumId="26" w15:restartNumberingAfterBreak="0">
     <w:nsid w:val="728C3D1E"/>
     <w:multiLevelType w:val="multilevel"/>
     <w:tmpl w:val="987A0226"/>
@@ -3363,70 +6527,79 @@
     <w:abstractNumId w:val="3"/>
   </w:num>
   <w:num w:numId="2">
-    <w:abstractNumId w:val="10"/>
+    <w:abstractNumId w:val="11"/>
   </w:num>
   <w:num w:numId="3">
+    <w:abstractNumId w:val="26"/>
+  </w:num>
+  <w:num w:numId="4">
+    <w:abstractNumId w:val="14"/>
+  </w:num>
+  <w:num w:numId="5">
+    <w:abstractNumId w:val="19"/>
+  </w:num>
+  <w:num w:numId="6">
     <w:abstractNumId w:val="23"/>
   </w:num>
-  <w:num w:numId="4">
+  <w:num w:numId="7">
+    <w:abstractNumId w:val="25"/>
+  </w:num>
+  <w:num w:numId="8">
+    <w:abstractNumId w:val="12"/>
+  </w:num>
+  <w:num w:numId="9">
     <w:abstractNumId w:val="13"/>
   </w:num>
-  <w:num w:numId="5">
+  <w:num w:numId="10">
     <w:abstractNumId w:val="17"/>
   </w:num>
-  <w:num w:numId="6">
+  <w:num w:numId="11">
+    <w:abstractNumId w:val="18"/>
+  </w:num>
+  <w:num w:numId="12">
+    <w:abstractNumId w:val="11"/>
+  </w:num>
+  <w:num w:numId="13">
+    <w:abstractNumId w:val="11"/>
+  </w:num>
+  <w:num w:numId="14">
+    <w:abstractNumId w:val="11"/>
+  </w:num>
+  <w:num w:numId="15">
+    <w:abstractNumId w:val="15"/>
+  </w:num>
+  <w:num w:numId="16">
+    <w:abstractNumId w:val="24"/>
+  </w:num>
+  <w:num w:numId="17">
     <w:abstractNumId w:val="20"/>
   </w:num>
-  <w:num w:numId="7">
-    <w:abstractNumId w:val="22"/>
-  </w:num>
-  <w:num w:numId="8">
-    <w:abstractNumId w:val="11"/>
-  </w:num>
-  <w:num w:numId="9">
-    <w:abstractNumId w:val="12"/>
-  </w:num>
-  <w:num w:numId="10">
+  <w:num w:numId="18">
     <w:abstractNumId w:val="15"/>
-  </w:num>
-  <w:num w:numId="11">
-    <w:abstractNumId w:val="16"/>
-  </w:num>
-  <w:num w:numId="12">
-    <w:abstractNumId w:val="10"/>
-  </w:num>
-  <w:num w:numId="13">
-    <w:abstractNumId w:val="10"/>
-  </w:num>
-  <w:num w:numId="14">
-    <w:abstractNumId w:val="10"/>
-  </w:num>
-  <w:num w:numId="15">
-    <w:abstractNumId w:val="14"/>
-  </w:num>
-  <w:num w:numId="16">
-    <w:abstractNumId w:val="21"/>
-  </w:num>
-  <w:num w:numId="17">
-    <w:abstractNumId w:val="18"/>
-  </w:num>
-  <w:num w:numId="18">
-    <w:abstractNumId w:val="14"/>
     <w:lvlOverride w:ilvl="0">
       <w:startOverride w:val="1"/>
     </w:lvlOverride>
   </w:num>
   <w:num w:numId="19">
-    <w:abstractNumId w:val="19"/>
+    <w:abstractNumId w:val="21"/>
   </w:num>
   <w:num w:numId="20">
-    <w:abstractNumId w:val="14"/>
+    <w:abstractNumId w:val="15"/>
     <w:lvlOverride w:ilvl="0">
       <w:startOverride w:val="1"/>
     </w:lvlOverride>
   </w:num>
   <w:num w:numId="21">
-    <w:abstractNumId w:val="14"/>
+    <w:abstractNumId w:val="15"/>
+  </w:num>
+  <w:num w:numId="22">
+    <w:abstractNumId w:val="22"/>
+  </w:num>
+  <w:num w:numId="23">
+    <w:abstractNumId w:val="10"/>
+  </w:num>
+  <w:num w:numId="24">
+    <w:abstractNumId w:val="16"/>
   </w:num>
   <w:numIdMacAtCleanup w:val="8"/>
 </w:numbering>
@@ -3443,7 +6616,7 @@
     </w:rPrDefault>
     <w:pPrDefault/>
   </w:docDefaults>
-  <w:latentStyles w:defLockedState="0" w:defUIPriority="99" w:defSemiHidden="0" w:defUnhideWhenUsed="0" w:defQFormat="0" w:count="376">
+  <w:latentStyles w:defLockedState="0" w:defUIPriority="99" w:defSemiHidden="0" w:defUnhideWhenUsed="0" w:defQFormat="0" w:count="375">
     <w:lsdException w:name="Normal" w:uiPriority="0" w:qFormat="1"/>
     <w:lsdException w:name="heading 1" w:uiPriority="0" w:qFormat="1"/>
     <w:lsdException w:name="heading 2" w:uiPriority="9" w:qFormat="1"/>
@@ -3598,7 +6771,7 @@
     <w:lsdException w:name="Table Web 2" w:semiHidden="1" w:unhideWhenUsed="1"/>
     <w:lsdException w:name="Table Web 3" w:semiHidden="1" w:unhideWhenUsed="1"/>
     <w:lsdException w:name="Balloon Text" w:semiHidden="1" w:unhideWhenUsed="1"/>
-    <w:lsdException w:name="Table Grid" w:semiHidden="1" w:uiPriority="59" w:unhideWhenUsed="1"/>
+    <w:lsdException w:name="Table Grid" w:uiPriority="59"/>
     <w:lsdException w:name="Table Theme" w:semiHidden="1" w:unhideWhenUsed="1"/>
     <w:lsdException w:name="Placeholder Text" w:semiHidden="1"/>
     <w:lsdException w:name="No Spacing" w:uiPriority="1" w:qFormat="1"/>
@@ -3819,7 +6992,6 @@
     <w:lsdException w:name="Smart Hyperlink" w:semiHidden="1" w:unhideWhenUsed="1"/>
     <w:lsdException w:name="Hashtag" w:semiHidden="1" w:unhideWhenUsed="1"/>
     <w:lsdException w:name="Unresolved Mention" w:semiHidden="1" w:unhideWhenUsed="1"/>
-    <w:lsdException w:name="Smart Link" w:semiHidden="1" w:unhideWhenUsed="1"/>
   </w:latentStyles>
   <w:style w:type="paragraph" w:default="1" w:styleId="Normal">
     <w:name w:val="Normal"/>
@@ -4774,6 +7946,55 @@
     <w:name w:val="apple-converted-space"/>
     <w:basedOn w:val="Fuentedeprrafopredeter"/>
     <w:rsid w:val="00155E90"/>
+  </w:style>
+  <w:style w:type="paragraph" w:customStyle="1" w:styleId="li1">
+    <w:name w:val="li1"/>
+    <w:basedOn w:val="Normal"/>
+    <w:rsid w:val="000C5423"/>
+    <w:pPr>
+      <w:suppressAutoHyphens w:val="0"/>
+      <w:spacing w:before="100" w:beforeAutospacing="1" w:after="100" w:afterAutospacing="1"/>
+    </w:pPr>
+    <w:rPr>
+      <w:lang w:eastAsia="es-ES_tradnl"/>
+    </w:rPr>
+  </w:style>
+  <w:style w:type="character" w:customStyle="1" w:styleId="kw1">
+    <w:name w:val="kw1"/>
+    <w:basedOn w:val="Fuentedeprrafopredeter"/>
+    <w:rsid w:val="000C5423"/>
+  </w:style>
+  <w:style w:type="character" w:customStyle="1" w:styleId="sy0">
+    <w:name w:val="sy0"/>
+    <w:basedOn w:val="Fuentedeprrafopredeter"/>
+    <w:rsid w:val="000C5423"/>
+  </w:style>
+  <w:style w:type="paragraph" w:customStyle="1" w:styleId="li2">
+    <w:name w:val="li2"/>
+    <w:basedOn w:val="Normal"/>
+    <w:rsid w:val="000C5423"/>
+    <w:pPr>
+      <w:suppressAutoHyphens w:val="0"/>
+      <w:spacing w:before="100" w:beforeAutospacing="1" w:after="100" w:afterAutospacing="1"/>
+    </w:pPr>
+    <w:rPr>
+      <w:lang w:eastAsia="es-ES_tradnl"/>
+    </w:rPr>
+  </w:style>
+  <w:style w:type="character" w:customStyle="1" w:styleId="br0">
+    <w:name w:val="br0"/>
+    <w:basedOn w:val="Fuentedeprrafopredeter"/>
+    <w:rsid w:val="000C5423"/>
+  </w:style>
+  <w:style w:type="character" w:customStyle="1" w:styleId="nu0">
+    <w:name w:val="nu0"/>
+    <w:basedOn w:val="Fuentedeprrafopredeter"/>
+    <w:rsid w:val="000C5423"/>
+  </w:style>
+  <w:style w:type="character" w:customStyle="1" w:styleId="st0">
+    <w:name w:val="st0"/>
+    <w:basedOn w:val="Fuentedeprrafopredeter"/>
+    <w:rsid w:val="000C5423"/>
   </w:style>
 </w:styles>
 </file>
@@ -5066,7 +8287,7 @@
 </file>
 
 <file path=customXml/itemProps1.xml><?xml version="1.0" encoding="utf-8"?>
-<ds:datastoreItem xmlns:ds="http://schemas.openxmlformats.org/officeDocument/2006/customXml" ds:itemID="{250791A3-04B9-4170-BEAE-B3FBDFB4DF4F}">
+<ds:datastoreItem xmlns:ds="http://schemas.openxmlformats.org/officeDocument/2006/customXml" ds:itemID="{AB2134D1-3E8C-E344-8CD8-451C9DC156BD}">
   <ds:schemaRefs>
     <ds:schemaRef ds:uri="http://schemas.openxmlformats.org/officeDocument/2006/bibliography"/>
   </ds:schemaRefs>

</xml_diff>